<commit_message>
finished the output for the benchmark sensitivity analysis
</commit_message>
<xml_diff>
--- a/model_sens_an_bench.docx
+++ b/model_sens_an_bench.docx
@@ -227,7 +227,7 @@
               <w:rPr>
                 <w:b/>
               </w:rPr>
-              <w:t xml:space="preserve">Uniform(-200, 200)</w:t>
+              <w:t xml:space="preserve">Uniform(0, 800)</w:t>
             </w:r>
           </w:p>
         </w:tc>
@@ -241,7 +241,7 @@
               <w:rPr>
                 <w:b/>
               </w:rPr>
-              <w:t xml:space="preserve">Uniform(0, 200)</w:t>
+              <w:t xml:space="preserve">Uniform(0, 800)</w:t>
             </w:r>
           </w:p>
         </w:tc>
@@ -313,7 +313,7 @@
               <w:jc w:val="left"/>
             </w:pPr>
             <w:r>
-              <w:t xml:space="preserve">Uniform(0, 200)</w:t>
+              <w:t xml:space="preserve">Uniform(0, 800)</w:t>
             </w:r>
           </w:p>
         </w:tc>
@@ -348,7 +348,7 @@
               <w:jc w:val="left"/>
             </w:pPr>
             <w:r>
-              <w:t xml:space="preserve">Uniform(-200, 200)</w:t>
+              <w:t xml:space="preserve">Uniform(0, 800)</w:t>
             </w:r>
           </w:p>
         </w:tc>
@@ -466,7 +466,7 @@
               <w:jc w:val="left"/>
             </w:pPr>
             <w:r>
-              <w:t xml:space="preserve">Uniform(-200, 200)</w:t>
+              <w:t xml:space="preserve">Uniform(0, 800)</w:t>
             </w:r>
           </w:p>
         </w:tc>
@@ -831,7 +831,7 @@
               <w:rPr>
                 <w:b/>
               </w:rPr>
-              <w:t xml:space="preserve">Uniform(-200, 200)</w:t>
+              <w:t xml:space="preserve">Uniform(0, 800)</w:t>
             </w:r>
           </w:p>
         </w:tc>
@@ -845,7 +845,7 @@
               <w:rPr>
                 <w:b/>
               </w:rPr>
-              <w:t xml:space="preserve">Uniform(0, 200)</w:t>
+              <w:t xml:space="preserve">Uniform(0, 800)</w:t>
             </w:r>
           </w:p>
         </w:tc>
@@ -917,7 +917,7 @@
               <w:jc w:val="left"/>
             </w:pPr>
             <w:r>
-              <w:t xml:space="preserve">Uniform(0, 200)</w:t>
+              <w:t xml:space="preserve">Uniform(0, 800)</w:t>
             </w:r>
           </w:p>
         </w:tc>
@@ -952,7 +952,7 @@
               <w:jc w:val="left"/>
             </w:pPr>
             <w:r>
-              <w:t xml:space="preserve">Uniform(-200, 200)</w:t>
+              <w:t xml:space="preserve">Uniform(0, 800)</w:t>
             </w:r>
           </w:p>
         </w:tc>
@@ -1070,7 +1070,7 @@
               <w:jc w:val="left"/>
             </w:pPr>
             <w:r>
-              <w:t xml:space="preserve">Uniform(-200, 200)</w:t>
+              <w:t xml:space="preserve">Uniform(0, 800)</w:t>
             </w:r>
           </w:p>
         </w:tc>
@@ -1435,7 +1435,7 @@
               <w:rPr>
                 <w:b/>
               </w:rPr>
-              <w:t xml:space="preserve">Uniform(-200, 200)</w:t>
+              <w:t xml:space="preserve">Uniform(0, 1000)</w:t>
             </w:r>
           </w:p>
         </w:tc>
@@ -1449,7 +1449,7 @@
               <w:rPr>
                 <w:b/>
               </w:rPr>
-              <w:t xml:space="preserve">Uniform(0, 200)</w:t>
+              <w:t xml:space="preserve">Uniform(0, 1000)</w:t>
             </w:r>
           </w:p>
         </w:tc>
@@ -1521,7 +1521,7 @@
               <w:jc w:val="left"/>
             </w:pPr>
             <w:r>
-              <w:t xml:space="preserve">Uniform(0, 200)</w:t>
+              <w:t xml:space="preserve">Uniform(0, 1000)</w:t>
             </w:r>
           </w:p>
         </w:tc>
@@ -1556,7 +1556,7 @@
               <w:jc w:val="left"/>
             </w:pPr>
             <w:r>
-              <w:t xml:space="preserve">Uniform(-200, 200)</w:t>
+              <w:t xml:space="preserve">Uniform(0, 1000)</w:t>
             </w:r>
           </w:p>
         </w:tc>
@@ -1674,7 +1674,7 @@
               <w:jc w:val="left"/>
             </w:pPr>
             <w:r>
-              <w:t xml:space="preserve">Uniform(-200, 200)</w:t>
+              <w:t xml:space="preserve">Uniform(0, 1000)</w:t>
             </w:r>
           </w:p>
         </w:tc>
@@ -2039,7 +2039,7 @@
               <w:rPr>
                 <w:b/>
               </w:rPr>
-              <w:t xml:space="preserve">Uniform(-200, 200)</w:t>
+              <w:t xml:space="preserve">Uniform(0, 1000)</w:t>
             </w:r>
           </w:p>
         </w:tc>
@@ -2053,7 +2053,7 @@
               <w:rPr>
                 <w:b/>
               </w:rPr>
-              <w:t xml:space="preserve">Uniform(0, 200)</w:t>
+              <w:t xml:space="preserve">Uniform(0, 1000)</w:t>
             </w:r>
           </w:p>
         </w:tc>
@@ -2125,7 +2125,7 @@
               <w:jc w:val="left"/>
             </w:pPr>
             <w:r>
-              <w:t xml:space="preserve">Uniform(0, 200)</w:t>
+              <w:t xml:space="preserve">Uniform(0, 1000)</w:t>
             </w:r>
           </w:p>
         </w:tc>
@@ -2160,7 +2160,7 @@
               <w:jc w:val="left"/>
             </w:pPr>
             <w:r>
-              <w:t xml:space="preserve">Uniform(-200, 200)</w:t>
+              <w:t xml:space="preserve">Uniform(0, 1000)</w:t>
             </w:r>
           </w:p>
         </w:tc>
@@ -2278,7 +2278,7 @@
               <w:jc w:val="left"/>
             </w:pPr>
             <w:r>
-              <w:t xml:space="preserve">Uniform(-200, 200)</w:t>
+              <w:t xml:space="preserve">Uniform(0, 1000)</w:t>
             </w:r>
           </w:p>
         </w:tc>
@@ -2436,6 +2436,4234 @@
             </w:pPr>
             <w:r>
               <w:t xml:space="preserve">51.23 (7.59) [38.85, 68.55]</w:t>
+            </w:r>
+          </w:p>
+        </w:tc>
+      </w:tr>
+    </w:tbl>
+    <w:p>
+      <w:r>
+        <w:rPr>
+          <w:i/>
+        </w:rPr>
+        <w:t xml:space="preserve">Note</w:t>
+      </w:r>
+      <w:r>
+        <w:t xml:space="preserve">: For Gamma distributions, the prior is on the precision (i.e.</w:t>
+      </w:r>
+      <w:r>
+        <w:t xml:space="preserve"> </w:t>
+      </w:r>
+      <m:oMath>
+        <m:r>
+          <m:rPr>
+            <m:sty m:val="p"/>
+          </m:rPr>
+          <m:t>1</m:t>
+        </m:r>
+        <m:r>
+          <m:rPr>
+            <m:sty m:val="p"/>
+          </m:rPr>
+          <m:t>/</m:t>
+        </m:r>
+        <m:sSup>
+          <m:e>
+            <m:r>
+              <m:rPr>
+                <m:sty m:val="p"/>
+              </m:rPr>
+              <m:t>τ</m:t>
+            </m:r>
+          </m:e>
+          <m:sup>
+            <m:r>
+              <m:rPr>
+                <m:sty m:val="p"/>
+              </m:rPr>
+              <m:t>2</m:t>
+            </m:r>
+          </m:sup>
+        </m:sSup>
+      </m:oMath>
+      <w:r>
+        <w:t xml:space="preserve">). The priors in bold are the ones on which the results in the paper are based.</w:t>
+      </w:r>
+    </w:p>
+    <w:p>
+      <w:pPr>
+        <w:pStyle w:val="Heading2"/>
+      </w:pPr>
+      <w:bookmarkStart w:id="25" w:name="baseline-fixation-durations-for-alphabetical-studies-ffd"/>
+      <w:bookmarkEnd w:id="25"/>
+      <w:r>
+        <w:t xml:space="preserve">Baseline fixation durations for alphabetical studies [FFD]</w:t>
+      </w:r>
+    </w:p>
+    <w:tbl>
+      <w:tblPr>
+        <w:tblStyle w:val="TableNormal"/>
+        <w:tblW w:type="pct" w:w="0.0"/>
+      </w:tblPr>
+      <w:tblGrid/>
+      <w:tr>
+        <w:tc>
+          <w:tcPr>
+            <w:tcBorders>
+              <w:bottom w:val="single"/>
+            </w:tcBorders>
+            <w:vAlign w:val="bottom"/>
+          </w:tcPr>
+          <w:p>
+            <w:pPr>
+              <w:pStyle w:val="Compact"/>
+              <w:jc w:val="left"/>
+            </w:pPr>
+            <w:r>
+              <w:t xml:space="preserve">Prior on</w:t>
+            </w:r>
+            <w:r>
+              <w:t xml:space="preserve"> </w:t>
+            </w:r>
+            <m:oMath>
+              <m:r>
+                <m:rPr>
+                  <m:sty m:val="p"/>
+                </m:rPr>
+                <m:t>μ</m:t>
+              </m:r>
+            </m:oMath>
+          </w:p>
+        </w:tc>
+        <w:tc>
+          <w:tcPr>
+            <w:tcBorders>
+              <w:bottom w:val="single"/>
+            </w:tcBorders>
+            <w:vAlign w:val="bottom"/>
+          </w:tcPr>
+          <w:p>
+            <w:pPr>
+              <w:pStyle w:val="Compact"/>
+              <w:jc w:val="left"/>
+            </w:pPr>
+            <w:r>
+              <w:t xml:space="preserve">Prior on</w:t>
+            </w:r>
+            <w:r>
+              <w:t xml:space="preserve"> </w:t>
+            </w:r>
+            <m:oMath>
+              <m:r>
+                <m:rPr>
+                  <m:sty m:val="p"/>
+                </m:rPr>
+                <m:t>τ</m:t>
+              </m:r>
+            </m:oMath>
+          </w:p>
+        </w:tc>
+        <w:tc>
+          <w:tcPr>
+            <w:tcBorders>
+              <w:bottom w:val="single"/>
+            </w:tcBorders>
+            <w:vAlign w:val="bottom"/>
+          </w:tcPr>
+          <w:p>
+            <w:pPr>
+              <w:pStyle w:val="Compact"/>
+              <w:jc w:val="left"/>
+            </w:pPr>
+            <w:r>
+              <w:t xml:space="preserve">Posterior</w:t>
+            </w:r>
+            <w:r>
+              <w:t xml:space="preserve"> </w:t>
+            </w:r>
+            <m:oMath>
+              <m:r>
+                <m:rPr>
+                  <m:sty m:val="p"/>
+                </m:rPr>
+                <m:t>μ</m:t>
+              </m:r>
+            </m:oMath>
+            <w:r>
+              <w:t xml:space="preserve"> </w:t>
+            </w:r>
+            <w:r>
+              <w:t xml:space="preserve">(SD) [95% CrI]</w:t>
+            </w:r>
+          </w:p>
+        </w:tc>
+        <w:tc>
+          <w:tcPr>
+            <w:tcBorders>
+              <w:bottom w:val="single"/>
+            </w:tcBorders>
+            <w:vAlign w:val="bottom"/>
+          </w:tcPr>
+          <w:p>
+            <w:pPr>
+              <w:pStyle w:val="Compact"/>
+              <w:jc w:val="left"/>
+            </w:pPr>
+            <w:r>
+              <w:t xml:space="preserve">Posterior</w:t>
+            </w:r>
+            <w:r>
+              <w:t xml:space="preserve"> </w:t>
+            </w:r>
+            <m:oMath>
+              <m:r>
+                <m:rPr>
+                  <m:sty m:val="p"/>
+                </m:rPr>
+                <m:t>τ</m:t>
+              </m:r>
+            </m:oMath>
+            <w:r>
+              <w:t xml:space="preserve"> </w:t>
+            </w:r>
+            <w:r>
+              <w:t xml:space="preserve">(SD) [95% CrI]</w:t>
+            </w:r>
+          </w:p>
+        </w:tc>
+      </w:tr>
+      <w:tr>
+        <w:tc>
+          <w:p>
+            <w:pPr>
+              <w:pStyle w:val="Compact"/>
+              <w:jc w:val="left"/>
+            </w:pPr>
+            <w:r>
+              <w:rPr>
+                <w:b/>
+              </w:rPr>
+              <w:t xml:space="preserve">Uniform(0, 800)</w:t>
+            </w:r>
+          </w:p>
+        </w:tc>
+        <w:tc>
+          <w:p>
+            <w:pPr>
+              <w:pStyle w:val="Compact"/>
+              <w:jc w:val="left"/>
+            </w:pPr>
+            <w:r>
+              <w:rPr>
+                <w:b/>
+              </w:rPr>
+              <w:t xml:space="preserve">Uniform(0, 800)</w:t>
+            </w:r>
+          </w:p>
+        </w:tc>
+        <w:tc>
+          <w:p>
+            <w:pPr>
+              <w:pStyle w:val="Compact"/>
+              <w:jc w:val="left"/>
+            </w:pPr>
+            <w:r>
+              <w:t xml:space="preserve">246.25 (2.69) [240.97, 251.52]</w:t>
+            </w:r>
+          </w:p>
+        </w:tc>
+        <w:tc>
+          <w:p>
+            <w:pPr>
+              <w:pStyle w:val="Compact"/>
+              <w:jc w:val="left"/>
+            </w:pPr>
+            <w:r>
+              <w:t xml:space="preserve">22.29 (2.05) [18.64, 26.65]</w:t>
+            </w:r>
+          </w:p>
+        </w:tc>
+      </w:tr>
+      <w:tr>
+        <w:tc>
+          <w:p>
+            <w:pPr>
+              <w:pStyle w:val="Compact"/>
+              <w:jc w:val="left"/>
+            </w:pPr>
+            <w:r>
+              <w:t xml:space="preserve">Normal(0,</w:t>
+            </w:r>
+            <w:r>
+              <w:t xml:space="preserve"> </w:t>
+            </w:r>
+            <m:oMath>
+              <m:sSup>
+                <m:e>
+                  <m:r>
+                    <m:rPr>
+                      <m:sty m:val="p"/>
+                    </m:rPr>
+                    <m:t>100</m:t>
+                  </m:r>
+                </m:e>
+                <m:sup>
+                  <m:r>
+                    <m:rPr>
+                      <m:sty m:val="p"/>
+                    </m:rPr>
+                    <m:t>2</m:t>
+                  </m:r>
+                </m:sup>
+              </m:sSup>
+            </m:oMath>
+            <w:r>
+              <w:t xml:space="preserve">)</w:t>
+            </w:r>
+          </w:p>
+        </w:tc>
+        <w:tc>
+          <w:p>
+            <w:pPr>
+              <w:pStyle w:val="Compact"/>
+              <w:jc w:val="left"/>
+            </w:pPr>
+            <w:r>
+              <w:t xml:space="preserve">Uniform(0, 800)</w:t>
+            </w:r>
+          </w:p>
+        </w:tc>
+        <w:tc>
+          <w:p>
+            <w:pPr>
+              <w:pStyle w:val="Compact"/>
+              <w:jc w:val="left"/>
+            </w:pPr>
+            <w:r>
+              <w:t xml:space="preserve">246.07 (2.68) [240.85, 251.31]</w:t>
+            </w:r>
+          </w:p>
+        </w:tc>
+        <w:tc>
+          <w:p>
+            <w:pPr>
+              <w:pStyle w:val="Compact"/>
+              <w:jc w:val="left"/>
+            </w:pPr>
+            <w:r>
+              <w:t xml:space="preserve">22.28 (2.03) [18.65, 26.62]</w:t>
+            </w:r>
+          </w:p>
+        </w:tc>
+      </w:tr>
+      <w:tr>
+        <w:tc>
+          <w:p>
+            <w:pPr>
+              <w:pStyle w:val="Compact"/>
+              <w:jc w:val="left"/>
+            </w:pPr>
+            <w:r>
+              <w:t xml:space="preserve">Uniform(0, 800)</w:t>
+            </w:r>
+          </w:p>
+        </w:tc>
+        <w:tc>
+          <w:p>
+            <w:pPr>
+              <w:pStyle w:val="Compact"/>
+              <w:jc w:val="left"/>
+            </w:pPr>
+            <w:r>
+              <w:t xml:space="preserve">Gamma(0.001, 0.001)</w:t>
+            </w:r>
+          </w:p>
+        </w:tc>
+        <w:tc>
+          <w:p>
+            <w:pPr>
+              <w:pStyle w:val="Compact"/>
+              <w:jc w:val="left"/>
+            </w:pPr>
+            <w:r>
+              <w:t xml:space="preserve">246.24 (2.66) [241.07, 251.46]</w:t>
+            </w:r>
+          </w:p>
+        </w:tc>
+        <w:tc>
+          <w:p>
+            <w:pPr>
+              <w:pStyle w:val="Compact"/>
+              <w:jc w:val="left"/>
+            </w:pPr>
+            <w:r>
+              <w:t xml:space="preserve">22.09 (2.01) [18.53, 26.39]</w:t>
+            </w:r>
+          </w:p>
+        </w:tc>
+      </w:tr>
+      <w:tr>
+        <w:tc>
+          <w:p>
+            <w:pPr>
+              <w:pStyle w:val="Compact"/>
+              <w:jc w:val="left"/>
+            </w:pPr>
+            <w:r>
+              <w:t xml:space="preserve">Normal(0,</w:t>
+            </w:r>
+            <w:r>
+              <w:t xml:space="preserve"> </w:t>
+            </w:r>
+            <m:oMath>
+              <m:sSup>
+                <m:e>
+                  <m:r>
+                    <m:rPr>
+                      <m:sty m:val="p"/>
+                    </m:rPr>
+                    <m:t>100</m:t>
+                  </m:r>
+                </m:e>
+                <m:sup>
+                  <m:r>
+                    <m:rPr>
+                      <m:sty m:val="p"/>
+                    </m:rPr>
+                    <m:t>2</m:t>
+                  </m:r>
+                </m:sup>
+              </m:sSup>
+            </m:oMath>
+            <w:r>
+              <w:t xml:space="preserve">)</w:t>
+            </w:r>
+          </w:p>
+        </w:tc>
+        <w:tc>
+          <w:p>
+            <w:pPr>
+              <w:pStyle w:val="Compact"/>
+              <w:jc w:val="left"/>
+            </w:pPr>
+            <w:r>
+              <w:t xml:space="preserve">Gamma(0.001, 0.001)</w:t>
+            </w:r>
+          </w:p>
+        </w:tc>
+        <w:tc>
+          <w:p>
+            <w:pPr>
+              <w:pStyle w:val="Compact"/>
+              <w:jc w:val="left"/>
+            </w:pPr>
+            <w:r>
+              <w:t xml:space="preserve">246.06 (3.31) [240.86, 251.29]</w:t>
+            </w:r>
+          </w:p>
+        </w:tc>
+        <w:tc>
+          <w:p>
+            <w:pPr>
+              <w:pStyle w:val="Compact"/>
+              <w:jc w:val="left"/>
+            </w:pPr>
+            <w:r>
+              <w:t xml:space="preserve">22.08 (2.01) [18.52, 26.42]</w:t>
+            </w:r>
+          </w:p>
+        </w:tc>
+      </w:tr>
+      <w:tr>
+        <w:tc>
+          <w:p>
+            <w:pPr>
+              <w:pStyle w:val="Compact"/>
+              <w:jc w:val="left"/>
+            </w:pPr>
+            <w:r>
+              <w:t xml:space="preserve">Uniform(0, 800)</w:t>
+            </w:r>
+          </w:p>
+        </w:tc>
+        <w:tc>
+          <w:p>
+            <w:pPr>
+              <w:pStyle w:val="Compact"/>
+              <w:jc w:val="left"/>
+            </w:pPr>
+            <w:r>
+              <w:t xml:space="preserve">Normal(0,</w:t>
+            </w:r>
+            <w:r>
+              <w:t xml:space="preserve"> </w:t>
+            </w:r>
+            <m:oMath>
+              <m:sSup>
+                <m:e>
+                  <m:r>
+                    <m:rPr>
+                      <m:sty m:val="p"/>
+                    </m:rPr>
+                    <m:t>100</m:t>
+                  </m:r>
+                </m:e>
+                <m:sup>
+                  <m:r>
+                    <m:rPr>
+                      <m:sty m:val="p"/>
+                    </m:rPr>
+                    <m:t>2</m:t>
+                  </m:r>
+                </m:sup>
+              </m:sSup>
+            </m:oMath>
+            <w:r>
+              <w:t xml:space="preserve">) I(0,)</w:t>
+            </w:r>
+          </w:p>
+        </w:tc>
+        <w:tc>
+          <w:p>
+            <w:pPr>
+              <w:pStyle w:val="Compact"/>
+              <w:jc w:val="left"/>
+            </w:pPr>
+            <w:r>
+              <w:t xml:space="preserve">246.26 (2.68) [240.98, 251.5]</w:t>
+            </w:r>
+          </w:p>
+        </w:tc>
+        <w:tc>
+          <w:p>
+            <w:pPr>
+              <w:pStyle w:val="Compact"/>
+              <w:jc w:val="left"/>
+            </w:pPr>
+            <w:r>
+              <w:t xml:space="preserve">22.24 (2.01) [18.69, 26.54]</w:t>
+            </w:r>
+          </w:p>
+        </w:tc>
+      </w:tr>
+      <w:tr>
+        <w:tc>
+          <w:p>
+            <w:pPr>
+              <w:pStyle w:val="Compact"/>
+              <w:jc w:val="left"/>
+            </w:pPr>
+            <w:r>
+              <w:t xml:space="preserve">Normal(0,</w:t>
+            </w:r>
+            <w:r>
+              <w:t xml:space="preserve"> </w:t>
+            </w:r>
+            <m:oMath>
+              <m:sSup>
+                <m:e>
+                  <m:r>
+                    <m:rPr>
+                      <m:sty m:val="p"/>
+                    </m:rPr>
+                    <m:t>100</m:t>
+                  </m:r>
+                </m:e>
+                <m:sup>
+                  <m:r>
+                    <m:rPr>
+                      <m:sty m:val="p"/>
+                    </m:rPr>
+                    <m:t>2</m:t>
+                  </m:r>
+                </m:sup>
+              </m:sSup>
+            </m:oMath>
+            <w:r>
+              <w:t xml:space="preserve">)</w:t>
+            </w:r>
+          </w:p>
+        </w:tc>
+        <w:tc>
+          <w:p>
+            <w:pPr>
+              <w:pStyle w:val="Compact"/>
+              <w:jc w:val="left"/>
+            </w:pPr>
+            <w:r>
+              <w:t xml:space="preserve">Normal(0,</w:t>
+            </w:r>
+            <w:r>
+              <w:t xml:space="preserve"> </w:t>
+            </w:r>
+            <m:oMath>
+              <m:sSup>
+                <m:e>
+                  <m:r>
+                    <m:rPr>
+                      <m:sty m:val="p"/>
+                    </m:rPr>
+                    <m:t>100</m:t>
+                  </m:r>
+                </m:e>
+                <m:sup>
+                  <m:r>
+                    <m:rPr>
+                      <m:sty m:val="p"/>
+                    </m:rPr>
+                    <m:t>2</m:t>
+                  </m:r>
+                </m:sup>
+              </m:sSup>
+            </m:oMath>
+            <w:r>
+              <w:t xml:space="preserve">) I(0,)</w:t>
+            </w:r>
+          </w:p>
+        </w:tc>
+        <w:tc>
+          <w:p>
+            <w:pPr>
+              <w:pStyle w:val="Compact"/>
+              <w:jc w:val="left"/>
+            </w:pPr>
+            <w:r>
+              <w:t xml:space="preserve">246.07 (2.68) [240.78, 251.37]</w:t>
+            </w:r>
+          </w:p>
+        </w:tc>
+        <w:tc>
+          <w:p>
+            <w:pPr>
+              <w:pStyle w:val="Compact"/>
+              <w:jc w:val="left"/>
+            </w:pPr>
+            <w:r>
+              <w:t xml:space="preserve">22.27 (2.02) [18.67, 26.62]</w:t>
+            </w:r>
+          </w:p>
+        </w:tc>
+      </w:tr>
+    </w:tbl>
+    <w:p>
+      <w:r>
+        <w:rPr>
+          <w:i/>
+        </w:rPr>
+        <w:t xml:space="preserve">Note</w:t>
+      </w:r>
+      <w:r>
+        <w:t xml:space="preserve">: For Gamma distributions, the prior is on the precision (i.e.</w:t>
+      </w:r>
+      <w:r>
+        <w:t xml:space="preserve"> </w:t>
+      </w:r>
+      <m:oMath>
+        <m:r>
+          <m:rPr>
+            <m:sty m:val="p"/>
+          </m:rPr>
+          <m:t>1</m:t>
+        </m:r>
+        <m:r>
+          <m:rPr>
+            <m:sty m:val="p"/>
+          </m:rPr>
+          <m:t>/</m:t>
+        </m:r>
+        <m:sSup>
+          <m:e>
+            <m:r>
+              <m:rPr>
+                <m:sty m:val="p"/>
+              </m:rPr>
+              <m:t>τ</m:t>
+            </m:r>
+          </m:e>
+          <m:sup>
+            <m:r>
+              <m:rPr>
+                <m:sty m:val="p"/>
+              </m:rPr>
+              <m:t>2</m:t>
+            </m:r>
+          </m:sup>
+        </m:sSup>
+      </m:oMath>
+      <w:r>
+        <w:t xml:space="preserve">). The priors in bold are the ones on which the results in the paper are based.</w:t>
+      </w:r>
+    </w:p>
+    <w:p>
+      <w:pPr>
+        <w:pStyle w:val="Heading2"/>
+      </w:pPr>
+      <w:bookmarkStart w:id="26" w:name="baseline-fixation-durations-for-alphabetical-studies-sfd"/>
+      <w:bookmarkEnd w:id="26"/>
+      <w:r>
+        <w:t xml:space="preserve">Baseline fixation durations for alphabetical studies [SFD]</w:t>
+      </w:r>
+    </w:p>
+    <w:tbl>
+      <w:tblPr>
+        <w:tblStyle w:val="TableNormal"/>
+        <w:tblW w:type="pct" w:w="0.0"/>
+      </w:tblPr>
+      <w:tblGrid/>
+      <w:tr>
+        <w:tc>
+          <w:tcPr>
+            <w:tcBorders>
+              <w:bottom w:val="single"/>
+            </w:tcBorders>
+            <w:vAlign w:val="bottom"/>
+          </w:tcPr>
+          <w:p>
+            <w:pPr>
+              <w:pStyle w:val="Compact"/>
+              <w:jc w:val="left"/>
+            </w:pPr>
+            <w:r>
+              <w:t xml:space="preserve">Prior on</w:t>
+            </w:r>
+            <w:r>
+              <w:t xml:space="preserve"> </w:t>
+            </w:r>
+            <m:oMath>
+              <m:r>
+                <m:rPr>
+                  <m:sty m:val="p"/>
+                </m:rPr>
+                <m:t>μ</m:t>
+              </m:r>
+            </m:oMath>
+          </w:p>
+        </w:tc>
+        <w:tc>
+          <w:tcPr>
+            <w:tcBorders>
+              <w:bottom w:val="single"/>
+            </w:tcBorders>
+            <w:vAlign w:val="bottom"/>
+          </w:tcPr>
+          <w:p>
+            <w:pPr>
+              <w:pStyle w:val="Compact"/>
+              <w:jc w:val="left"/>
+            </w:pPr>
+            <w:r>
+              <w:t xml:space="preserve">Prior on</w:t>
+            </w:r>
+            <w:r>
+              <w:t xml:space="preserve"> </w:t>
+            </w:r>
+            <m:oMath>
+              <m:r>
+                <m:rPr>
+                  <m:sty m:val="p"/>
+                </m:rPr>
+                <m:t>τ</m:t>
+              </m:r>
+            </m:oMath>
+          </w:p>
+        </w:tc>
+        <w:tc>
+          <w:tcPr>
+            <w:tcBorders>
+              <w:bottom w:val="single"/>
+            </w:tcBorders>
+            <w:vAlign w:val="bottom"/>
+          </w:tcPr>
+          <w:p>
+            <w:pPr>
+              <w:pStyle w:val="Compact"/>
+              <w:jc w:val="left"/>
+            </w:pPr>
+            <w:r>
+              <w:t xml:space="preserve">Posterior</w:t>
+            </w:r>
+            <w:r>
+              <w:t xml:space="preserve"> </w:t>
+            </w:r>
+            <m:oMath>
+              <m:r>
+                <m:rPr>
+                  <m:sty m:val="p"/>
+                </m:rPr>
+                <m:t>μ</m:t>
+              </m:r>
+            </m:oMath>
+            <w:r>
+              <w:t xml:space="preserve"> </w:t>
+            </w:r>
+            <w:r>
+              <w:t xml:space="preserve">(SD) [95% CrI]</w:t>
+            </w:r>
+          </w:p>
+        </w:tc>
+        <w:tc>
+          <w:tcPr>
+            <w:tcBorders>
+              <w:bottom w:val="single"/>
+            </w:tcBorders>
+            <w:vAlign w:val="bottom"/>
+          </w:tcPr>
+          <w:p>
+            <w:pPr>
+              <w:pStyle w:val="Compact"/>
+              <w:jc w:val="left"/>
+            </w:pPr>
+            <w:r>
+              <w:t xml:space="preserve">Posterior</w:t>
+            </w:r>
+            <w:r>
+              <w:t xml:space="preserve"> </w:t>
+            </w:r>
+            <m:oMath>
+              <m:r>
+                <m:rPr>
+                  <m:sty m:val="p"/>
+                </m:rPr>
+                <m:t>τ</m:t>
+              </m:r>
+            </m:oMath>
+            <w:r>
+              <w:t xml:space="preserve"> </w:t>
+            </w:r>
+            <w:r>
+              <w:t xml:space="preserve">(SD) [95% CrI]</w:t>
+            </w:r>
+          </w:p>
+        </w:tc>
+      </w:tr>
+      <w:tr>
+        <w:tc>
+          <w:p>
+            <w:pPr>
+              <w:pStyle w:val="Compact"/>
+              <w:jc w:val="left"/>
+            </w:pPr>
+            <w:r>
+              <w:rPr>
+                <w:b/>
+              </w:rPr>
+              <w:t xml:space="preserve">Uniform(0, 800)</w:t>
+            </w:r>
+          </w:p>
+        </w:tc>
+        <w:tc>
+          <w:p>
+            <w:pPr>
+              <w:pStyle w:val="Compact"/>
+              <w:jc w:val="left"/>
+            </w:pPr>
+            <w:r>
+              <w:rPr>
+                <w:b/>
+              </w:rPr>
+              <w:t xml:space="preserve">Uniform(0, 800)</w:t>
+            </w:r>
+          </w:p>
+        </w:tc>
+        <w:tc>
+          <w:p>
+            <w:pPr>
+              <w:pStyle w:val="Compact"/>
+              <w:jc w:val="left"/>
+            </w:pPr>
+            <w:r>
+              <w:t xml:space="preserve">248.86 (4.65) [239.63, 258.08]</w:t>
+            </w:r>
+          </w:p>
+        </w:tc>
+        <w:tc>
+          <w:p>
+            <w:pPr>
+              <w:pStyle w:val="Compact"/>
+              <w:jc w:val="left"/>
+            </w:pPr>
+            <w:r>
+              <w:t xml:space="preserve">26.34 (3.57) [20.35, 34.35]</w:t>
+            </w:r>
+          </w:p>
+        </w:tc>
+      </w:tr>
+      <w:tr>
+        <w:tc>
+          <w:p>
+            <w:pPr>
+              <w:pStyle w:val="Compact"/>
+              <w:jc w:val="left"/>
+            </w:pPr>
+            <w:r>
+              <w:t xml:space="preserve">Normal(0,</w:t>
+            </w:r>
+            <w:r>
+              <w:t xml:space="preserve"> </w:t>
+            </w:r>
+            <m:oMath>
+              <m:sSup>
+                <m:e>
+                  <m:r>
+                    <m:rPr>
+                      <m:sty m:val="p"/>
+                    </m:rPr>
+                    <m:t>100</m:t>
+                  </m:r>
+                </m:e>
+                <m:sup>
+                  <m:r>
+                    <m:rPr>
+                      <m:sty m:val="p"/>
+                    </m:rPr>
+                    <m:t>2</m:t>
+                  </m:r>
+                </m:sup>
+              </m:sSup>
+            </m:oMath>
+            <w:r>
+              <w:t xml:space="preserve">)</w:t>
+            </w:r>
+          </w:p>
+        </w:tc>
+        <w:tc>
+          <w:p>
+            <w:pPr>
+              <w:pStyle w:val="Compact"/>
+              <w:jc w:val="left"/>
+            </w:pPr>
+            <w:r>
+              <w:t xml:space="preserve">Uniform(0, 800)</w:t>
+            </w:r>
+          </w:p>
+        </w:tc>
+        <w:tc>
+          <w:p>
+            <w:pPr>
+              <w:pStyle w:val="Compact"/>
+              <w:jc w:val="left"/>
+            </w:pPr>
+            <w:r>
+              <w:t xml:space="preserve">248.31 (4.64) [239.15, 257.54]</w:t>
+            </w:r>
+          </w:p>
+        </w:tc>
+        <w:tc>
+          <w:p>
+            <w:pPr>
+              <w:pStyle w:val="Compact"/>
+              <w:jc w:val="left"/>
+            </w:pPr>
+            <w:r>
+              <w:t xml:space="preserve">26.32 (3.6) [20.3, 34.43]</w:t>
+            </w:r>
+          </w:p>
+        </w:tc>
+      </w:tr>
+      <w:tr>
+        <w:tc>
+          <w:p>
+            <w:pPr>
+              <w:pStyle w:val="Compact"/>
+              <w:jc w:val="left"/>
+            </w:pPr>
+            <w:r>
+              <w:t xml:space="preserve">Uniform(0, 800)</w:t>
+            </w:r>
+          </w:p>
+        </w:tc>
+        <w:tc>
+          <w:p>
+            <w:pPr>
+              <w:pStyle w:val="Compact"/>
+              <w:jc w:val="left"/>
+            </w:pPr>
+            <w:r>
+              <w:t xml:space="preserve">Gamma(0.001, 0.001)</w:t>
+            </w:r>
+          </w:p>
+        </w:tc>
+        <w:tc>
+          <w:p>
+            <w:pPr>
+              <w:pStyle w:val="Compact"/>
+              <w:jc w:val="left"/>
+            </w:pPr>
+            <w:r>
+              <w:t xml:space="preserve">248.9 (4.56) [239.87, 257.93]</w:t>
+            </w:r>
+          </w:p>
+        </w:tc>
+        <w:tc>
+          <w:p>
+            <w:pPr>
+              <w:pStyle w:val="Compact"/>
+              <w:jc w:val="left"/>
+            </w:pPr>
+            <w:r>
+              <w:t xml:space="preserve">25.86 (3.47) [20.01, 33.57]</w:t>
+            </w:r>
+          </w:p>
+        </w:tc>
+      </w:tr>
+      <w:tr>
+        <w:tc>
+          <w:p>
+            <w:pPr>
+              <w:pStyle w:val="Compact"/>
+              <w:jc w:val="left"/>
+            </w:pPr>
+            <w:r>
+              <w:t xml:space="preserve">Normal(0,</w:t>
+            </w:r>
+            <w:r>
+              <w:t xml:space="preserve"> </w:t>
+            </w:r>
+            <m:oMath>
+              <m:sSup>
+                <m:e>
+                  <m:r>
+                    <m:rPr>
+                      <m:sty m:val="p"/>
+                    </m:rPr>
+                    <m:t>100</m:t>
+                  </m:r>
+                </m:e>
+                <m:sup>
+                  <m:r>
+                    <m:rPr>
+                      <m:sty m:val="p"/>
+                    </m:rPr>
+                    <m:t>2</m:t>
+                  </m:r>
+                </m:sup>
+              </m:sSup>
+            </m:oMath>
+            <w:r>
+              <w:t xml:space="preserve">)</w:t>
+            </w:r>
+          </w:p>
+        </w:tc>
+        <w:tc>
+          <w:p>
+            <w:pPr>
+              <w:pStyle w:val="Compact"/>
+              <w:jc w:val="left"/>
+            </w:pPr>
+            <w:r>
+              <w:t xml:space="preserve">Gamma(0.001, 0.001)</w:t>
+            </w:r>
+          </w:p>
+        </w:tc>
+        <w:tc>
+          <w:p>
+            <w:pPr>
+              <w:pStyle w:val="Compact"/>
+              <w:jc w:val="left"/>
+            </w:pPr>
+            <w:r>
+              <w:t xml:space="preserve">248.32 (4.97) [239.32, 257.22]</w:t>
+            </w:r>
+          </w:p>
+        </w:tc>
+        <w:tc>
+          <w:p>
+            <w:pPr>
+              <w:pStyle w:val="Compact"/>
+              <w:jc w:val="left"/>
+            </w:pPr>
+            <w:r>
+              <w:t xml:space="preserve">25.87 (3.5) [20.04, 33.75]</w:t>
+            </w:r>
+          </w:p>
+        </w:tc>
+      </w:tr>
+      <w:tr>
+        <w:tc>
+          <w:p>
+            <w:pPr>
+              <w:pStyle w:val="Compact"/>
+              <w:jc w:val="left"/>
+            </w:pPr>
+            <w:r>
+              <w:t xml:space="preserve">Uniform(0, 800)</w:t>
+            </w:r>
+          </w:p>
+        </w:tc>
+        <w:tc>
+          <w:p>
+            <w:pPr>
+              <w:pStyle w:val="Compact"/>
+              <w:jc w:val="left"/>
+            </w:pPr>
+            <w:r>
+              <w:t xml:space="preserve">Normal(0,</w:t>
+            </w:r>
+            <w:r>
+              <w:t xml:space="preserve"> </w:t>
+            </w:r>
+            <m:oMath>
+              <m:sSup>
+                <m:e>
+                  <m:r>
+                    <m:rPr>
+                      <m:sty m:val="p"/>
+                    </m:rPr>
+                    <m:t>100</m:t>
+                  </m:r>
+                </m:e>
+                <m:sup>
+                  <m:r>
+                    <m:rPr>
+                      <m:sty m:val="p"/>
+                    </m:rPr>
+                    <m:t>2</m:t>
+                  </m:r>
+                </m:sup>
+              </m:sSup>
+            </m:oMath>
+            <w:r>
+              <w:t xml:space="preserve">) I(0,)</w:t>
+            </w:r>
+          </w:p>
+        </w:tc>
+        <w:tc>
+          <w:p>
+            <w:pPr>
+              <w:pStyle w:val="Compact"/>
+              <w:jc w:val="left"/>
+            </w:pPr>
+            <w:r>
+              <w:t xml:space="preserve">248.85 (4.64) [239.61, 258.01]</w:t>
+            </w:r>
+          </w:p>
+        </w:tc>
+        <w:tc>
+          <w:p>
+            <w:pPr>
+              <w:pStyle w:val="Compact"/>
+              <w:jc w:val="left"/>
+            </w:pPr>
+            <w:r>
+              <w:t xml:space="preserve">26.32 (3.6) [20.28, 34.32]</w:t>
+            </w:r>
+          </w:p>
+        </w:tc>
+      </w:tr>
+      <w:tr>
+        <w:tc>
+          <w:p>
+            <w:pPr>
+              <w:pStyle w:val="Compact"/>
+              <w:jc w:val="left"/>
+            </w:pPr>
+            <w:r>
+              <w:t xml:space="preserve">Normal(0,</w:t>
+            </w:r>
+            <w:r>
+              <w:t xml:space="preserve"> </w:t>
+            </w:r>
+            <m:oMath>
+              <m:sSup>
+                <m:e>
+                  <m:r>
+                    <m:rPr>
+                      <m:sty m:val="p"/>
+                    </m:rPr>
+                    <m:t>100</m:t>
+                  </m:r>
+                </m:e>
+                <m:sup>
+                  <m:r>
+                    <m:rPr>
+                      <m:sty m:val="p"/>
+                    </m:rPr>
+                    <m:t>2</m:t>
+                  </m:r>
+                </m:sup>
+              </m:sSup>
+            </m:oMath>
+            <w:r>
+              <w:t xml:space="preserve">)</w:t>
+            </w:r>
+          </w:p>
+        </w:tc>
+        <w:tc>
+          <w:p>
+            <w:pPr>
+              <w:pStyle w:val="Compact"/>
+              <w:jc w:val="left"/>
+            </w:pPr>
+            <w:r>
+              <w:t xml:space="preserve">Normal(0,</w:t>
+            </w:r>
+            <w:r>
+              <w:t xml:space="preserve"> </w:t>
+            </w:r>
+            <m:oMath>
+              <m:sSup>
+                <m:e>
+                  <m:r>
+                    <m:rPr>
+                      <m:sty m:val="p"/>
+                    </m:rPr>
+                    <m:t>100</m:t>
+                  </m:r>
+                </m:e>
+                <m:sup>
+                  <m:r>
+                    <m:rPr>
+                      <m:sty m:val="p"/>
+                    </m:rPr>
+                    <m:t>2</m:t>
+                  </m:r>
+                </m:sup>
+              </m:sSup>
+            </m:oMath>
+            <w:r>
+              <w:t xml:space="preserve">) I(0,)</w:t>
+            </w:r>
+          </w:p>
+        </w:tc>
+        <w:tc>
+          <w:p>
+            <w:pPr>
+              <w:pStyle w:val="Compact"/>
+              <w:jc w:val="left"/>
+            </w:pPr>
+            <w:r>
+              <w:t xml:space="preserve">248.33 (4.62) [239.18, 257.32]</w:t>
+            </w:r>
+          </w:p>
+        </w:tc>
+        <w:tc>
+          <w:p>
+            <w:pPr>
+              <w:pStyle w:val="Compact"/>
+              <w:jc w:val="left"/>
+            </w:pPr>
+            <w:r>
+              <w:t xml:space="preserve">26.31 (3.57) [20.33, 34.29]</w:t>
+            </w:r>
+          </w:p>
+        </w:tc>
+      </w:tr>
+    </w:tbl>
+    <w:p>
+      <w:r>
+        <w:rPr>
+          <w:i/>
+        </w:rPr>
+        <w:t xml:space="preserve">Note</w:t>
+      </w:r>
+      <w:r>
+        <w:t xml:space="preserve">: For Gamma distributions, the prior is on the precision (i.e.</w:t>
+      </w:r>
+      <w:r>
+        <w:t xml:space="preserve"> </w:t>
+      </w:r>
+      <m:oMath>
+        <m:r>
+          <m:rPr>
+            <m:sty m:val="p"/>
+          </m:rPr>
+          <m:t>1</m:t>
+        </m:r>
+        <m:r>
+          <m:rPr>
+            <m:sty m:val="p"/>
+          </m:rPr>
+          <m:t>/</m:t>
+        </m:r>
+        <m:sSup>
+          <m:e>
+            <m:r>
+              <m:rPr>
+                <m:sty m:val="p"/>
+              </m:rPr>
+              <m:t>τ</m:t>
+            </m:r>
+          </m:e>
+          <m:sup>
+            <m:r>
+              <m:rPr>
+                <m:sty m:val="p"/>
+              </m:rPr>
+              <m:t>2</m:t>
+            </m:r>
+          </m:sup>
+        </m:sSup>
+      </m:oMath>
+      <w:r>
+        <w:t xml:space="preserve">). The priors in bold are the ones on which the results in the paper are based.</w:t>
+      </w:r>
+    </w:p>
+    <w:p>
+      <w:pPr>
+        <w:pStyle w:val="Heading2"/>
+      </w:pPr>
+      <w:bookmarkStart w:id="27" w:name="baseline-fixation-durations-for-alphabetical-studies-gd"/>
+      <w:bookmarkEnd w:id="27"/>
+      <w:r>
+        <w:t xml:space="preserve">Baseline fixation durations for alphabetical studies [GD]</w:t>
+      </w:r>
+    </w:p>
+    <w:tbl>
+      <w:tblPr>
+        <w:tblStyle w:val="TableNormal"/>
+        <w:tblW w:type="pct" w:w="0.0"/>
+      </w:tblPr>
+      <w:tblGrid/>
+      <w:tr>
+        <w:tc>
+          <w:tcPr>
+            <w:tcBorders>
+              <w:bottom w:val="single"/>
+            </w:tcBorders>
+            <w:vAlign w:val="bottom"/>
+          </w:tcPr>
+          <w:p>
+            <w:pPr>
+              <w:pStyle w:val="Compact"/>
+              <w:jc w:val="left"/>
+            </w:pPr>
+            <w:r>
+              <w:t xml:space="preserve">Prior on</w:t>
+            </w:r>
+            <w:r>
+              <w:t xml:space="preserve"> </w:t>
+            </w:r>
+            <m:oMath>
+              <m:r>
+                <m:rPr>
+                  <m:sty m:val="p"/>
+                </m:rPr>
+                <m:t>μ</m:t>
+              </m:r>
+            </m:oMath>
+          </w:p>
+        </w:tc>
+        <w:tc>
+          <w:tcPr>
+            <w:tcBorders>
+              <w:bottom w:val="single"/>
+            </w:tcBorders>
+            <w:vAlign w:val="bottom"/>
+          </w:tcPr>
+          <w:p>
+            <w:pPr>
+              <w:pStyle w:val="Compact"/>
+              <w:jc w:val="left"/>
+            </w:pPr>
+            <w:r>
+              <w:t xml:space="preserve">Prior on</w:t>
+            </w:r>
+            <w:r>
+              <w:t xml:space="preserve"> </w:t>
+            </w:r>
+            <m:oMath>
+              <m:r>
+                <m:rPr>
+                  <m:sty m:val="p"/>
+                </m:rPr>
+                <m:t>τ</m:t>
+              </m:r>
+            </m:oMath>
+          </w:p>
+        </w:tc>
+        <w:tc>
+          <w:tcPr>
+            <w:tcBorders>
+              <w:bottom w:val="single"/>
+            </w:tcBorders>
+            <w:vAlign w:val="bottom"/>
+          </w:tcPr>
+          <w:p>
+            <w:pPr>
+              <w:pStyle w:val="Compact"/>
+              <w:jc w:val="left"/>
+            </w:pPr>
+            <w:r>
+              <w:t xml:space="preserve">Posterior</w:t>
+            </w:r>
+            <w:r>
+              <w:t xml:space="preserve"> </w:t>
+            </w:r>
+            <m:oMath>
+              <m:r>
+                <m:rPr>
+                  <m:sty m:val="p"/>
+                </m:rPr>
+                <m:t>μ</m:t>
+              </m:r>
+            </m:oMath>
+            <w:r>
+              <w:t xml:space="preserve"> </w:t>
+            </w:r>
+            <w:r>
+              <w:t xml:space="preserve">(SD) [95% CrI]</w:t>
+            </w:r>
+          </w:p>
+        </w:tc>
+        <w:tc>
+          <w:tcPr>
+            <w:tcBorders>
+              <w:bottom w:val="single"/>
+            </w:tcBorders>
+            <w:vAlign w:val="bottom"/>
+          </w:tcPr>
+          <w:p>
+            <w:pPr>
+              <w:pStyle w:val="Compact"/>
+              <w:jc w:val="left"/>
+            </w:pPr>
+            <w:r>
+              <w:t xml:space="preserve">Posterior</w:t>
+            </w:r>
+            <w:r>
+              <w:t xml:space="preserve"> </w:t>
+            </w:r>
+            <m:oMath>
+              <m:r>
+                <m:rPr>
+                  <m:sty m:val="p"/>
+                </m:rPr>
+                <m:t>τ</m:t>
+              </m:r>
+            </m:oMath>
+            <w:r>
+              <w:t xml:space="preserve"> </w:t>
+            </w:r>
+            <w:r>
+              <w:t xml:space="preserve">(SD) [95% CrI]</w:t>
+            </w:r>
+          </w:p>
+        </w:tc>
+      </w:tr>
+      <w:tr>
+        <w:tc>
+          <w:p>
+            <w:pPr>
+              <w:pStyle w:val="Compact"/>
+              <w:jc w:val="left"/>
+            </w:pPr>
+            <w:r>
+              <w:rPr>
+                <w:b/>
+              </w:rPr>
+              <w:t xml:space="preserve">Uniform(0, 1000)</w:t>
+            </w:r>
+          </w:p>
+        </w:tc>
+        <w:tc>
+          <w:p>
+            <w:pPr>
+              <w:pStyle w:val="Compact"/>
+              <w:jc w:val="left"/>
+            </w:pPr>
+            <w:r>
+              <w:rPr>
+                <w:b/>
+              </w:rPr>
+              <w:t xml:space="preserve">Uniform(0, 1000)</w:t>
+            </w:r>
+          </w:p>
+        </w:tc>
+        <w:tc>
+          <w:p>
+            <w:pPr>
+              <w:pStyle w:val="Compact"/>
+              <w:jc w:val="left"/>
+            </w:pPr>
+            <w:r>
+              <w:t xml:space="preserve">280.47 (3.53) [273.52, 287.44]</w:t>
+            </w:r>
+          </w:p>
+        </w:tc>
+        <w:tc>
+          <w:p>
+            <w:pPr>
+              <w:pStyle w:val="Compact"/>
+              <w:jc w:val="left"/>
+            </w:pPr>
+            <w:r>
+              <w:t xml:space="preserve">30.05 (2.69) [25.26, 35.8]</w:t>
+            </w:r>
+          </w:p>
+        </w:tc>
+      </w:tr>
+      <w:tr>
+        <w:tc>
+          <w:p>
+            <w:pPr>
+              <w:pStyle w:val="Compact"/>
+              <w:jc w:val="left"/>
+            </w:pPr>
+            <w:r>
+              <w:t xml:space="preserve">Normal(0,</w:t>
+            </w:r>
+            <w:r>
+              <w:t xml:space="preserve"> </w:t>
+            </w:r>
+            <m:oMath>
+              <m:sSup>
+                <m:e>
+                  <m:r>
+                    <m:rPr>
+                      <m:sty m:val="p"/>
+                    </m:rPr>
+                    <m:t>100</m:t>
+                  </m:r>
+                </m:e>
+                <m:sup>
+                  <m:r>
+                    <m:rPr>
+                      <m:sty m:val="p"/>
+                    </m:rPr>
+                    <m:t>2</m:t>
+                  </m:r>
+                </m:sup>
+              </m:sSup>
+            </m:oMath>
+            <w:r>
+              <w:t xml:space="preserve">)</w:t>
+            </w:r>
+          </w:p>
+        </w:tc>
+        <w:tc>
+          <w:p>
+            <w:pPr>
+              <w:pStyle w:val="Compact"/>
+              <w:jc w:val="left"/>
+            </w:pPr>
+            <w:r>
+              <w:t xml:space="preserve">Uniform(0, 1000)</w:t>
+            </w:r>
+          </w:p>
+        </w:tc>
+        <w:tc>
+          <w:p>
+            <w:pPr>
+              <w:pStyle w:val="Compact"/>
+              <w:jc w:val="left"/>
+            </w:pPr>
+            <w:r>
+              <w:t xml:space="preserve">280.15 (3.54) [273.22, 287.09]</w:t>
+            </w:r>
+          </w:p>
+        </w:tc>
+        <w:tc>
+          <w:p>
+            <w:pPr>
+              <w:pStyle w:val="Compact"/>
+              <w:jc w:val="left"/>
+            </w:pPr>
+            <w:r>
+              <w:t xml:space="preserve">30.03 (2.67) [25.27, 35.75]</w:t>
+            </w:r>
+          </w:p>
+        </w:tc>
+      </w:tr>
+      <w:tr>
+        <w:tc>
+          <w:p>
+            <w:pPr>
+              <w:pStyle w:val="Compact"/>
+              <w:jc w:val="left"/>
+            </w:pPr>
+            <w:r>
+              <w:t xml:space="preserve">Uniform(0, 1000)</w:t>
+            </w:r>
+          </w:p>
+        </w:tc>
+        <w:tc>
+          <w:p>
+            <w:pPr>
+              <w:pStyle w:val="Compact"/>
+              <w:jc w:val="left"/>
+            </w:pPr>
+            <w:r>
+              <w:t xml:space="preserve">Gamma(0.001, 0.001)</w:t>
+            </w:r>
+          </w:p>
+        </w:tc>
+        <w:tc>
+          <w:p>
+            <w:pPr>
+              <w:pStyle w:val="Compact"/>
+              <w:jc w:val="left"/>
+            </w:pPr>
+            <w:r>
+              <w:t xml:space="preserve">280.5 (3.52) [273.57, 287.37]</w:t>
+            </w:r>
+          </w:p>
+        </w:tc>
+        <w:tc>
+          <w:p>
+            <w:pPr>
+              <w:pStyle w:val="Compact"/>
+              <w:jc w:val="left"/>
+            </w:pPr>
+            <w:r>
+              <w:t xml:space="preserve">29.81 (2.64) [25.12, 35.48]</w:t>
+            </w:r>
+          </w:p>
+        </w:tc>
+      </w:tr>
+      <w:tr>
+        <w:tc>
+          <w:p>
+            <w:pPr>
+              <w:pStyle w:val="Compact"/>
+              <w:jc w:val="left"/>
+            </w:pPr>
+            <w:r>
+              <w:t xml:space="preserve">Normal(0,</w:t>
+            </w:r>
+            <w:r>
+              <w:t xml:space="preserve"> </w:t>
+            </w:r>
+            <m:oMath>
+              <m:sSup>
+                <m:e>
+                  <m:r>
+                    <m:rPr>
+                      <m:sty m:val="p"/>
+                    </m:rPr>
+                    <m:t>100</m:t>
+                  </m:r>
+                </m:e>
+                <m:sup>
+                  <m:r>
+                    <m:rPr>
+                      <m:sty m:val="p"/>
+                    </m:rPr>
+                    <m:t>2</m:t>
+                  </m:r>
+                </m:sup>
+              </m:sSup>
+            </m:oMath>
+            <w:r>
+              <w:t xml:space="preserve">)</w:t>
+            </w:r>
+          </w:p>
+        </w:tc>
+        <w:tc>
+          <w:p>
+            <w:pPr>
+              <w:pStyle w:val="Compact"/>
+              <w:jc w:val="left"/>
+            </w:pPr>
+            <w:r>
+              <w:t xml:space="preserve">Gamma(0.001, 0.001)</w:t>
+            </w:r>
+          </w:p>
+        </w:tc>
+        <w:tc>
+          <w:p>
+            <w:pPr>
+              <w:pStyle w:val="Compact"/>
+              <w:jc w:val="left"/>
+            </w:pPr>
+            <w:r>
+              <w:t xml:space="preserve">280.13 (4.16) [273.24, 287.04]</w:t>
+            </w:r>
+          </w:p>
+        </w:tc>
+        <w:tc>
+          <w:p>
+            <w:pPr>
+              <w:pStyle w:val="Compact"/>
+              <w:jc w:val="left"/>
+            </w:pPr>
+            <w:r>
+              <w:t xml:space="preserve">29.79 (2.65) [25.09, 35.41]</w:t>
+            </w:r>
+          </w:p>
+        </w:tc>
+      </w:tr>
+      <w:tr>
+        <w:tc>
+          <w:p>
+            <w:pPr>
+              <w:pStyle w:val="Compact"/>
+              <w:jc w:val="left"/>
+            </w:pPr>
+            <w:r>
+              <w:t xml:space="preserve">Uniform(0, 1000)</w:t>
+            </w:r>
+          </w:p>
+        </w:tc>
+        <w:tc>
+          <w:p>
+            <w:pPr>
+              <w:pStyle w:val="Compact"/>
+              <w:jc w:val="left"/>
+            </w:pPr>
+            <w:r>
+              <w:t xml:space="preserve">Normal(0,</w:t>
+            </w:r>
+            <w:r>
+              <w:t xml:space="preserve"> </w:t>
+            </w:r>
+            <m:oMath>
+              <m:sSup>
+                <m:e>
+                  <m:r>
+                    <m:rPr>
+                      <m:sty m:val="p"/>
+                    </m:rPr>
+                    <m:t>100</m:t>
+                  </m:r>
+                </m:e>
+                <m:sup>
+                  <m:r>
+                    <m:rPr>
+                      <m:sty m:val="p"/>
+                    </m:rPr>
+                    <m:t>2</m:t>
+                  </m:r>
+                </m:sup>
+              </m:sSup>
+            </m:oMath>
+            <w:r>
+              <w:t xml:space="preserve">) I(0,)</w:t>
+            </w:r>
+          </w:p>
+        </w:tc>
+        <w:tc>
+          <w:p>
+            <w:pPr>
+              <w:pStyle w:val="Compact"/>
+              <w:jc w:val="left"/>
+            </w:pPr>
+            <w:r>
+              <w:t xml:space="preserve">280.48 (3.54) [273.52, 287.49]</w:t>
+            </w:r>
+          </w:p>
+        </w:tc>
+        <w:tc>
+          <w:p>
+            <w:pPr>
+              <w:pStyle w:val="Compact"/>
+              <w:jc w:val="left"/>
+            </w:pPr>
+            <w:r>
+              <w:t xml:space="preserve">30.03 (2.67) [25.31, 35.72]</w:t>
+            </w:r>
+          </w:p>
+        </w:tc>
+      </w:tr>
+      <w:tr>
+        <w:tc>
+          <w:p>
+            <w:pPr>
+              <w:pStyle w:val="Compact"/>
+              <w:jc w:val="left"/>
+            </w:pPr>
+            <w:r>
+              <w:t xml:space="preserve">Normal(0,</w:t>
+            </w:r>
+            <w:r>
+              <w:t xml:space="preserve"> </w:t>
+            </w:r>
+            <m:oMath>
+              <m:sSup>
+                <m:e>
+                  <m:r>
+                    <m:rPr>
+                      <m:sty m:val="p"/>
+                    </m:rPr>
+                    <m:t>100</m:t>
+                  </m:r>
+                </m:e>
+                <m:sup>
+                  <m:r>
+                    <m:rPr>
+                      <m:sty m:val="p"/>
+                    </m:rPr>
+                    <m:t>2</m:t>
+                  </m:r>
+                </m:sup>
+              </m:sSup>
+            </m:oMath>
+            <w:r>
+              <w:t xml:space="preserve">)</w:t>
+            </w:r>
+          </w:p>
+        </w:tc>
+        <w:tc>
+          <w:p>
+            <w:pPr>
+              <w:pStyle w:val="Compact"/>
+              <w:jc w:val="left"/>
+            </w:pPr>
+            <w:r>
+              <w:t xml:space="preserve">Normal(0,</w:t>
+            </w:r>
+            <w:r>
+              <w:t xml:space="preserve"> </w:t>
+            </w:r>
+            <m:oMath>
+              <m:sSup>
+                <m:e>
+                  <m:r>
+                    <m:rPr>
+                      <m:sty m:val="p"/>
+                    </m:rPr>
+                    <m:t>100</m:t>
+                  </m:r>
+                </m:e>
+                <m:sup>
+                  <m:r>
+                    <m:rPr>
+                      <m:sty m:val="p"/>
+                    </m:rPr>
+                    <m:t>2</m:t>
+                  </m:r>
+                </m:sup>
+              </m:sSup>
+            </m:oMath>
+            <w:r>
+              <w:t xml:space="preserve">) I(0,)</w:t>
+            </w:r>
+          </w:p>
+        </w:tc>
+        <w:tc>
+          <w:p>
+            <w:pPr>
+              <w:pStyle w:val="Compact"/>
+              <w:jc w:val="left"/>
+            </w:pPr>
+            <w:r>
+              <w:t xml:space="preserve">280.12 (3.53) [273.16, 287.1]</w:t>
+            </w:r>
+          </w:p>
+        </w:tc>
+        <w:tc>
+          <w:p>
+            <w:pPr>
+              <w:pStyle w:val="Compact"/>
+              <w:jc w:val="left"/>
+            </w:pPr>
+            <w:r>
+              <w:t xml:space="preserve">30.01 (2.67) [25.3, 35.68]</w:t>
+            </w:r>
+          </w:p>
+        </w:tc>
+      </w:tr>
+    </w:tbl>
+    <w:p>
+      <w:r>
+        <w:rPr>
+          <w:i/>
+        </w:rPr>
+        <w:t xml:space="preserve">Note</w:t>
+      </w:r>
+      <w:r>
+        <w:t xml:space="preserve">: For Gamma distributions, the prior is on the precision (i.e.</w:t>
+      </w:r>
+      <w:r>
+        <w:t xml:space="preserve"> </w:t>
+      </w:r>
+      <m:oMath>
+        <m:r>
+          <m:rPr>
+            <m:sty m:val="p"/>
+          </m:rPr>
+          <m:t>1</m:t>
+        </m:r>
+        <m:r>
+          <m:rPr>
+            <m:sty m:val="p"/>
+          </m:rPr>
+          <m:t>/</m:t>
+        </m:r>
+        <m:sSup>
+          <m:e>
+            <m:r>
+              <m:rPr>
+                <m:sty m:val="p"/>
+              </m:rPr>
+              <m:t>τ</m:t>
+            </m:r>
+          </m:e>
+          <m:sup>
+            <m:r>
+              <m:rPr>
+                <m:sty m:val="p"/>
+              </m:rPr>
+              <m:t>2</m:t>
+            </m:r>
+          </m:sup>
+        </m:sSup>
+      </m:oMath>
+      <w:r>
+        <w:t xml:space="preserve">). The priors in bold are the ones on which the results in the paper are based.</w:t>
+      </w:r>
+    </w:p>
+    <w:p>
+      <w:pPr>
+        <w:pStyle w:val="Heading2"/>
+      </w:pPr>
+      <w:bookmarkStart w:id="28" w:name="baseline-fixation-durations-for-all-studies-tvt-1"/>
+      <w:bookmarkEnd w:id="28"/>
+      <w:r>
+        <w:t xml:space="preserve">Baseline fixation durations for all studies [TVT]</w:t>
+      </w:r>
+    </w:p>
+    <w:tbl>
+      <w:tblPr>
+        <w:tblStyle w:val="TableNormal"/>
+        <w:tblW w:type="pct" w:w="0.0"/>
+      </w:tblPr>
+      <w:tblGrid/>
+      <w:tr>
+        <w:tc>
+          <w:tcPr>
+            <w:tcBorders>
+              <w:bottom w:val="single"/>
+            </w:tcBorders>
+            <w:vAlign w:val="bottom"/>
+          </w:tcPr>
+          <w:p>
+            <w:pPr>
+              <w:pStyle w:val="Compact"/>
+              <w:jc w:val="left"/>
+            </w:pPr>
+            <w:r>
+              <w:t xml:space="preserve">Prior on</w:t>
+            </w:r>
+            <w:r>
+              <w:t xml:space="preserve"> </w:t>
+            </w:r>
+            <m:oMath>
+              <m:r>
+                <m:rPr>
+                  <m:sty m:val="p"/>
+                </m:rPr>
+                <m:t>μ</m:t>
+              </m:r>
+            </m:oMath>
+          </w:p>
+        </w:tc>
+        <w:tc>
+          <w:tcPr>
+            <w:tcBorders>
+              <w:bottom w:val="single"/>
+            </w:tcBorders>
+            <w:vAlign w:val="bottom"/>
+          </w:tcPr>
+          <w:p>
+            <w:pPr>
+              <w:pStyle w:val="Compact"/>
+              <w:jc w:val="left"/>
+            </w:pPr>
+            <w:r>
+              <w:t xml:space="preserve">Prior on</w:t>
+            </w:r>
+            <w:r>
+              <w:t xml:space="preserve"> </w:t>
+            </w:r>
+            <m:oMath>
+              <m:r>
+                <m:rPr>
+                  <m:sty m:val="p"/>
+                </m:rPr>
+                <m:t>τ</m:t>
+              </m:r>
+            </m:oMath>
+          </w:p>
+        </w:tc>
+        <w:tc>
+          <w:tcPr>
+            <w:tcBorders>
+              <w:bottom w:val="single"/>
+            </w:tcBorders>
+            <w:vAlign w:val="bottom"/>
+          </w:tcPr>
+          <w:p>
+            <w:pPr>
+              <w:pStyle w:val="Compact"/>
+              <w:jc w:val="left"/>
+            </w:pPr>
+            <w:r>
+              <w:t xml:space="preserve">Posterior</w:t>
+            </w:r>
+            <w:r>
+              <w:t xml:space="preserve"> </w:t>
+            </w:r>
+            <m:oMath>
+              <m:r>
+                <m:rPr>
+                  <m:sty m:val="p"/>
+                </m:rPr>
+                <m:t>μ</m:t>
+              </m:r>
+            </m:oMath>
+            <w:r>
+              <w:t xml:space="preserve"> </w:t>
+            </w:r>
+            <w:r>
+              <w:t xml:space="preserve">(SD) [95% CrI]</w:t>
+            </w:r>
+          </w:p>
+        </w:tc>
+        <w:tc>
+          <w:tcPr>
+            <w:tcBorders>
+              <w:bottom w:val="single"/>
+            </w:tcBorders>
+            <w:vAlign w:val="bottom"/>
+          </w:tcPr>
+          <w:p>
+            <w:pPr>
+              <w:pStyle w:val="Compact"/>
+              <w:jc w:val="left"/>
+            </w:pPr>
+            <w:r>
+              <w:t xml:space="preserve">Posterior</w:t>
+            </w:r>
+            <w:r>
+              <w:t xml:space="preserve"> </w:t>
+            </w:r>
+            <m:oMath>
+              <m:r>
+                <m:rPr>
+                  <m:sty m:val="p"/>
+                </m:rPr>
+                <m:t>τ</m:t>
+              </m:r>
+            </m:oMath>
+            <w:r>
+              <w:t xml:space="preserve"> </w:t>
+            </w:r>
+            <w:r>
+              <w:t xml:space="preserve">(SD) [95% CrI]</w:t>
+            </w:r>
+          </w:p>
+        </w:tc>
+      </w:tr>
+      <w:tr>
+        <w:tc>
+          <w:p>
+            <w:pPr>
+              <w:pStyle w:val="Compact"/>
+              <w:jc w:val="left"/>
+            </w:pPr>
+            <w:r>
+              <w:rPr>
+                <w:b/>
+              </w:rPr>
+              <w:t xml:space="preserve">Uniform(0, 1000)</w:t>
+            </w:r>
+          </w:p>
+        </w:tc>
+        <w:tc>
+          <w:p>
+            <w:pPr>
+              <w:pStyle w:val="Compact"/>
+              <w:jc w:val="left"/>
+            </w:pPr>
+            <w:r>
+              <w:rPr>
+                <w:b/>
+              </w:rPr>
+              <w:t xml:space="preserve">Uniform(0, 1000)</w:t>
+            </w:r>
+          </w:p>
+        </w:tc>
+        <w:tc>
+          <w:p>
+            <w:pPr>
+              <w:pStyle w:val="Compact"/>
+              <w:jc w:val="left"/>
+            </w:pPr>
+            <w:r>
+              <w:t xml:space="preserve">334 (9.94) [314.36, 353.62]</w:t>
+            </w:r>
+          </w:p>
+        </w:tc>
+        <w:tc>
+          <w:p>
+            <w:pPr>
+              <w:pStyle w:val="Compact"/>
+              <w:jc w:val="left"/>
+            </w:pPr>
+            <w:r>
+              <w:t xml:space="preserve">51.44 (7.71) [38.85, 68.91]</w:t>
+            </w:r>
+          </w:p>
+        </w:tc>
+      </w:tr>
+      <w:tr>
+        <w:tc>
+          <w:p>
+            <w:pPr>
+              <w:pStyle w:val="Compact"/>
+              <w:jc w:val="left"/>
+            </w:pPr>
+            <w:r>
+              <w:t xml:space="preserve">Normal(0,</w:t>
+            </w:r>
+            <w:r>
+              <w:t xml:space="preserve"> </w:t>
+            </w:r>
+            <m:oMath>
+              <m:sSup>
+                <m:e>
+                  <m:r>
+                    <m:rPr>
+                      <m:sty m:val="p"/>
+                    </m:rPr>
+                    <m:t>100</m:t>
+                  </m:r>
+                </m:e>
+                <m:sup>
+                  <m:r>
+                    <m:rPr>
+                      <m:sty m:val="p"/>
+                    </m:rPr>
+                    <m:t>2</m:t>
+                  </m:r>
+                </m:sup>
+              </m:sSup>
+            </m:oMath>
+            <w:r>
+              <w:t xml:space="preserve">)</w:t>
+            </w:r>
+          </w:p>
+        </w:tc>
+        <w:tc>
+          <w:p>
+            <w:pPr>
+              <w:pStyle w:val="Compact"/>
+              <w:jc w:val="left"/>
+            </w:pPr>
+            <w:r>
+              <w:t xml:space="preserve">Uniform(0, 1000)</w:t>
+            </w:r>
+          </w:p>
+        </w:tc>
+        <w:tc>
+          <w:p>
+            <w:pPr>
+              <w:pStyle w:val="Compact"/>
+              <w:jc w:val="left"/>
+            </w:pPr>
+            <w:r>
+              <w:t xml:space="preserve">330.75 (10.04) [310.52, 350.21]</w:t>
+            </w:r>
+          </w:p>
+        </w:tc>
+        <w:tc>
+          <w:p>
+            <w:pPr>
+              <w:pStyle w:val="Compact"/>
+              <w:jc w:val="left"/>
+            </w:pPr>
+            <w:r>
+              <w:t xml:space="preserve">51.55 (7.73) [38.96, 69.1]</w:t>
+            </w:r>
+          </w:p>
+        </w:tc>
+      </w:tr>
+      <w:tr>
+        <w:tc>
+          <w:p>
+            <w:pPr>
+              <w:pStyle w:val="Compact"/>
+              <w:jc w:val="left"/>
+            </w:pPr>
+            <w:r>
+              <w:t xml:space="preserve">Uniform(0, 1000)</w:t>
+            </w:r>
+          </w:p>
+        </w:tc>
+        <w:tc>
+          <w:p>
+            <w:pPr>
+              <w:pStyle w:val="Compact"/>
+              <w:jc w:val="left"/>
+            </w:pPr>
+            <w:r>
+              <w:t xml:space="preserve">Gamma(0.001, 0.001)</w:t>
+            </w:r>
+          </w:p>
+        </w:tc>
+        <w:tc>
+          <w:p>
+            <w:pPr>
+              <w:pStyle w:val="Compact"/>
+              <w:jc w:val="left"/>
+            </w:pPr>
+            <w:r>
+              <w:t xml:space="preserve">333.93 (9.77) [314.61, 353.09]</w:t>
+            </w:r>
+          </w:p>
+        </w:tc>
+        <w:tc>
+          <w:p>
+            <w:pPr>
+              <w:pStyle w:val="Compact"/>
+              <w:jc w:val="left"/>
+            </w:pPr>
+            <w:r>
+              <w:t xml:space="preserve">50.37 (7.4) [38.21, 67.04]</w:t>
+            </w:r>
+          </w:p>
+        </w:tc>
+      </w:tr>
+      <w:tr>
+        <w:tc>
+          <w:p>
+            <w:pPr>
+              <w:pStyle w:val="Compact"/>
+              <w:jc w:val="left"/>
+            </w:pPr>
+            <w:r>
+              <w:t xml:space="preserve">Normal(0,</w:t>
+            </w:r>
+            <w:r>
+              <w:t xml:space="preserve"> </w:t>
+            </w:r>
+            <m:oMath>
+              <m:sSup>
+                <m:e>
+                  <m:r>
+                    <m:rPr>
+                      <m:sty m:val="p"/>
+                    </m:rPr>
+                    <m:t>100</m:t>
+                  </m:r>
+                </m:e>
+                <m:sup>
+                  <m:r>
+                    <m:rPr>
+                      <m:sty m:val="p"/>
+                    </m:rPr>
+                    <m:t>2</m:t>
+                  </m:r>
+                </m:sup>
+              </m:sSup>
+            </m:oMath>
+            <w:r>
+              <w:t xml:space="preserve">)</w:t>
+            </w:r>
+          </w:p>
+        </w:tc>
+        <w:tc>
+          <w:p>
+            <w:pPr>
+              <w:pStyle w:val="Compact"/>
+              <w:jc w:val="left"/>
+            </w:pPr>
+            <w:r>
+              <w:t xml:space="preserve">Gamma(0.001, 0.001)</w:t>
+            </w:r>
+          </w:p>
+        </w:tc>
+        <w:tc>
+          <w:p>
+            <w:pPr>
+              <w:pStyle w:val="Compact"/>
+              <w:jc w:val="left"/>
+            </w:pPr>
+            <w:r>
+              <w:t xml:space="preserve">330.78 (10.16) [311.23, 349.99]</w:t>
+            </w:r>
+          </w:p>
+        </w:tc>
+        <w:tc>
+          <w:p>
+            <w:pPr>
+              <w:pStyle w:val="Compact"/>
+              <w:jc w:val="left"/>
+            </w:pPr>
+            <w:r>
+              <w:t xml:space="preserve">50.42 (7.42) [38.36, 67.38]</w:t>
+            </w:r>
+          </w:p>
+        </w:tc>
+      </w:tr>
+      <w:tr>
+        <w:tc>
+          <w:p>
+            <w:pPr>
+              <w:pStyle w:val="Compact"/>
+              <w:jc w:val="left"/>
+            </w:pPr>
+            <w:r>
+              <w:t xml:space="preserve">Uniform(0, 1000)</w:t>
+            </w:r>
+          </w:p>
+        </w:tc>
+        <w:tc>
+          <w:p>
+            <w:pPr>
+              <w:pStyle w:val="Compact"/>
+              <w:jc w:val="left"/>
+            </w:pPr>
+            <w:r>
+              <w:t xml:space="preserve">Normal(0,</w:t>
+            </w:r>
+            <w:r>
+              <w:t xml:space="preserve"> </w:t>
+            </w:r>
+            <m:oMath>
+              <m:sSup>
+                <m:e>
+                  <m:r>
+                    <m:rPr>
+                      <m:sty m:val="p"/>
+                    </m:rPr>
+                    <m:t>100</m:t>
+                  </m:r>
+                </m:e>
+                <m:sup>
+                  <m:r>
+                    <m:rPr>
+                      <m:sty m:val="p"/>
+                    </m:rPr>
+                    <m:t>2</m:t>
+                  </m:r>
+                </m:sup>
+              </m:sSup>
+            </m:oMath>
+            <w:r>
+              <w:t xml:space="preserve">) I(0,)</w:t>
+            </w:r>
+          </w:p>
+        </w:tc>
+        <w:tc>
+          <w:p>
+            <w:pPr>
+              <w:pStyle w:val="Compact"/>
+              <w:jc w:val="left"/>
+            </w:pPr>
+            <w:r>
+              <w:t xml:space="preserve">333.98 (9.91) [314.34, 353.44]</w:t>
+            </w:r>
+          </w:p>
+        </w:tc>
+        <w:tc>
+          <w:p>
+            <w:pPr>
+              <w:pStyle w:val="Compact"/>
+              <w:jc w:val="left"/>
+            </w:pPr>
+            <w:r>
+              <w:t xml:space="preserve">51.12 (7.57) [38.78, 68.32]</w:t>
+            </w:r>
+          </w:p>
+        </w:tc>
+      </w:tr>
+      <w:tr>
+        <w:tc>
+          <w:p>
+            <w:pPr>
+              <w:pStyle w:val="Compact"/>
+              <w:jc w:val="left"/>
+            </w:pPr>
+            <w:r>
+              <w:t xml:space="preserve">Normal(0,</w:t>
+            </w:r>
+            <w:r>
+              <w:t xml:space="preserve"> </w:t>
+            </w:r>
+            <m:oMath>
+              <m:sSup>
+                <m:e>
+                  <m:r>
+                    <m:rPr>
+                      <m:sty m:val="p"/>
+                    </m:rPr>
+                    <m:t>100</m:t>
+                  </m:r>
+                </m:e>
+                <m:sup>
+                  <m:r>
+                    <m:rPr>
+                      <m:sty m:val="p"/>
+                    </m:rPr>
+                    <m:t>2</m:t>
+                  </m:r>
+                </m:sup>
+              </m:sSup>
+            </m:oMath>
+            <w:r>
+              <w:t xml:space="preserve">)</w:t>
+            </w:r>
+          </w:p>
+        </w:tc>
+        <w:tc>
+          <w:p>
+            <w:pPr>
+              <w:pStyle w:val="Compact"/>
+              <w:jc w:val="left"/>
+            </w:pPr>
+            <w:r>
+              <w:t xml:space="preserve">Normal(0,</w:t>
+            </w:r>
+            <w:r>
+              <w:t xml:space="preserve"> </w:t>
+            </w:r>
+            <m:oMath>
+              <m:sSup>
+                <m:e>
+                  <m:r>
+                    <m:rPr>
+                      <m:sty m:val="p"/>
+                    </m:rPr>
+                    <m:t>100</m:t>
+                  </m:r>
+                </m:e>
+                <m:sup>
+                  <m:r>
+                    <m:rPr>
+                      <m:sty m:val="p"/>
+                    </m:rPr>
+                    <m:t>2</m:t>
+                  </m:r>
+                </m:sup>
+              </m:sSup>
+            </m:oMath>
+            <w:r>
+              <w:t xml:space="preserve">) I(0,)</w:t>
+            </w:r>
+          </w:p>
+        </w:tc>
+        <w:tc>
+          <w:p>
+            <w:pPr>
+              <w:pStyle w:val="Compact"/>
+              <w:jc w:val="left"/>
+            </w:pPr>
+            <w:r>
+              <w:t xml:space="preserve">330.74 (9.89) [311.18, 349.99]</w:t>
+            </w:r>
+          </w:p>
+        </w:tc>
+        <w:tc>
+          <w:p>
+            <w:pPr>
+              <w:pStyle w:val="Compact"/>
+              <w:jc w:val="left"/>
+            </w:pPr>
+            <w:r>
+              <w:t xml:space="preserve">51.09 (7.56) [38.88, 68.31]</w:t>
+            </w:r>
+          </w:p>
+        </w:tc>
+      </w:tr>
+    </w:tbl>
+    <w:p>
+      <w:r>
+        <w:rPr>
+          <w:i/>
+        </w:rPr>
+        <w:t xml:space="preserve">Note</w:t>
+      </w:r>
+      <w:r>
+        <w:t xml:space="preserve">: For Gamma distributions, the prior is on the precision (i.e.</w:t>
+      </w:r>
+      <w:r>
+        <w:t xml:space="preserve"> </w:t>
+      </w:r>
+      <m:oMath>
+        <m:r>
+          <m:rPr>
+            <m:sty m:val="p"/>
+          </m:rPr>
+          <m:t>1</m:t>
+        </m:r>
+        <m:r>
+          <m:rPr>
+            <m:sty m:val="p"/>
+          </m:rPr>
+          <m:t>/</m:t>
+        </m:r>
+        <m:sSup>
+          <m:e>
+            <m:r>
+              <m:rPr>
+                <m:sty m:val="p"/>
+              </m:rPr>
+              <m:t>τ</m:t>
+            </m:r>
+          </m:e>
+          <m:sup>
+            <m:r>
+              <m:rPr>
+                <m:sty m:val="p"/>
+              </m:rPr>
+              <m:t>2</m:t>
+            </m:r>
+          </m:sup>
+        </m:sSup>
+      </m:oMath>
+      <w:r>
+        <w:t xml:space="preserve">). The priors in bold are the ones on which the results in the paper are based.</w:t>
+      </w:r>
+    </w:p>
+    <w:p>
+      <w:pPr>
+        <w:pStyle w:val="Heading2"/>
+      </w:pPr>
+      <w:bookmarkStart w:id="29" w:name="baseline-fixation-durations-for-chinese-studies-ffd"/>
+      <w:bookmarkEnd w:id="29"/>
+      <w:r>
+        <w:t xml:space="preserve">Baseline fixation durations for Chinese studies [FFD]</w:t>
+      </w:r>
+    </w:p>
+    <w:tbl>
+      <w:tblPr>
+        <w:tblStyle w:val="TableNormal"/>
+        <w:tblW w:type="pct" w:w="0.0"/>
+      </w:tblPr>
+      <w:tblGrid/>
+      <w:tr>
+        <w:tc>
+          <w:tcPr>
+            <w:tcBorders>
+              <w:bottom w:val="single"/>
+            </w:tcBorders>
+            <w:vAlign w:val="bottom"/>
+          </w:tcPr>
+          <w:p>
+            <w:pPr>
+              <w:pStyle w:val="Compact"/>
+              <w:jc w:val="left"/>
+            </w:pPr>
+            <w:r>
+              <w:t xml:space="preserve">Prior on</w:t>
+            </w:r>
+            <w:r>
+              <w:t xml:space="preserve"> </w:t>
+            </w:r>
+            <m:oMath>
+              <m:r>
+                <m:rPr>
+                  <m:sty m:val="p"/>
+                </m:rPr>
+                <m:t>μ</m:t>
+              </m:r>
+            </m:oMath>
+          </w:p>
+        </w:tc>
+        <w:tc>
+          <w:tcPr>
+            <w:tcBorders>
+              <w:bottom w:val="single"/>
+            </w:tcBorders>
+            <w:vAlign w:val="bottom"/>
+          </w:tcPr>
+          <w:p>
+            <w:pPr>
+              <w:pStyle w:val="Compact"/>
+              <w:jc w:val="left"/>
+            </w:pPr>
+            <w:r>
+              <w:t xml:space="preserve">Prior on</w:t>
+            </w:r>
+            <w:r>
+              <w:t xml:space="preserve"> </w:t>
+            </w:r>
+            <m:oMath>
+              <m:r>
+                <m:rPr>
+                  <m:sty m:val="p"/>
+                </m:rPr>
+                <m:t>τ</m:t>
+              </m:r>
+            </m:oMath>
+          </w:p>
+        </w:tc>
+        <w:tc>
+          <w:tcPr>
+            <w:tcBorders>
+              <w:bottom w:val="single"/>
+            </w:tcBorders>
+            <w:vAlign w:val="bottom"/>
+          </w:tcPr>
+          <w:p>
+            <w:pPr>
+              <w:pStyle w:val="Compact"/>
+              <w:jc w:val="left"/>
+            </w:pPr>
+            <w:r>
+              <w:t xml:space="preserve">Posterior</w:t>
+            </w:r>
+            <w:r>
+              <w:t xml:space="preserve"> </w:t>
+            </w:r>
+            <m:oMath>
+              <m:r>
+                <m:rPr>
+                  <m:sty m:val="p"/>
+                </m:rPr>
+                <m:t>μ</m:t>
+              </m:r>
+            </m:oMath>
+            <w:r>
+              <w:t xml:space="preserve"> </w:t>
+            </w:r>
+            <w:r>
+              <w:t xml:space="preserve">(SD) [95% CrI]</w:t>
+            </w:r>
+          </w:p>
+        </w:tc>
+        <w:tc>
+          <w:tcPr>
+            <w:tcBorders>
+              <w:bottom w:val="single"/>
+            </w:tcBorders>
+            <w:vAlign w:val="bottom"/>
+          </w:tcPr>
+          <w:p>
+            <w:pPr>
+              <w:pStyle w:val="Compact"/>
+              <w:jc w:val="left"/>
+            </w:pPr>
+            <w:r>
+              <w:t xml:space="preserve">Posterior</w:t>
+            </w:r>
+            <w:r>
+              <w:t xml:space="preserve"> </w:t>
+            </w:r>
+            <m:oMath>
+              <m:r>
+                <m:rPr>
+                  <m:sty m:val="p"/>
+                </m:rPr>
+                <m:t>τ</m:t>
+              </m:r>
+            </m:oMath>
+            <w:r>
+              <w:t xml:space="preserve"> </w:t>
+            </w:r>
+            <w:r>
+              <w:t xml:space="preserve">(SD) [95% CrI]</w:t>
+            </w:r>
+          </w:p>
+        </w:tc>
+      </w:tr>
+      <w:tr>
+        <w:tc>
+          <w:p>
+            <w:pPr>
+              <w:pStyle w:val="Compact"/>
+              <w:jc w:val="left"/>
+            </w:pPr>
+            <w:r>
+              <w:rPr>
+                <w:b/>
+              </w:rPr>
+              <w:t xml:space="preserve">Uniform(0, 800)</w:t>
+            </w:r>
+          </w:p>
+        </w:tc>
+        <w:tc>
+          <w:p>
+            <w:pPr>
+              <w:pStyle w:val="Compact"/>
+              <w:jc w:val="left"/>
+            </w:pPr>
+            <w:r>
+              <w:rPr>
+                <w:b/>
+              </w:rPr>
+              <w:t xml:space="preserve">Uniform(0, 800)</w:t>
+            </w:r>
+          </w:p>
+        </w:tc>
+        <w:tc>
+          <w:p>
+            <w:pPr>
+              <w:pStyle w:val="Compact"/>
+              <w:jc w:val="left"/>
+            </w:pPr>
+            <w:r>
+              <w:t xml:space="preserve">252.34 (5.34) [241.62, 262.86]</w:t>
+            </w:r>
+          </w:p>
+        </w:tc>
+        <w:tc>
+          <w:p>
+            <w:pPr>
+              <w:pStyle w:val="Compact"/>
+              <w:jc w:val="left"/>
+            </w:pPr>
+            <w:r>
+              <w:t xml:space="preserve">18.94 (4.68) [11.87, 29.86]</w:t>
+            </w:r>
+          </w:p>
+        </w:tc>
+      </w:tr>
+      <w:tr>
+        <w:tc>
+          <w:p>
+            <w:pPr>
+              <w:pStyle w:val="Compact"/>
+              <w:jc w:val="left"/>
+            </w:pPr>
+            <w:r>
+              <w:t xml:space="preserve">Normal(0,</w:t>
+            </w:r>
+            <w:r>
+              <w:t xml:space="preserve"> </w:t>
+            </w:r>
+            <m:oMath>
+              <m:sSup>
+                <m:e>
+                  <m:r>
+                    <m:rPr>
+                      <m:sty m:val="p"/>
+                    </m:rPr>
+                    <m:t>100</m:t>
+                  </m:r>
+                </m:e>
+                <m:sup>
+                  <m:r>
+                    <m:rPr>
+                      <m:sty m:val="p"/>
+                    </m:rPr>
+                    <m:t>2</m:t>
+                  </m:r>
+                </m:sup>
+              </m:sSup>
+            </m:oMath>
+            <w:r>
+              <w:t xml:space="preserve">)</w:t>
+            </w:r>
+          </w:p>
+        </w:tc>
+        <w:tc>
+          <w:p>
+            <w:pPr>
+              <w:pStyle w:val="Compact"/>
+              <w:jc w:val="left"/>
+            </w:pPr>
+            <w:r>
+              <w:t xml:space="preserve">Uniform(0, 800)</w:t>
+            </w:r>
+          </w:p>
+        </w:tc>
+        <w:tc>
+          <w:p>
+            <w:pPr>
+              <w:pStyle w:val="Compact"/>
+              <w:jc w:val="left"/>
+            </w:pPr>
+            <w:r>
+              <w:t xml:space="preserve">251.6 (5.36) [240.79, 261.97]</w:t>
+            </w:r>
+          </w:p>
+        </w:tc>
+        <w:tc>
+          <w:p>
+            <w:pPr>
+              <w:pStyle w:val="Compact"/>
+              <w:jc w:val="left"/>
+            </w:pPr>
+            <w:r>
+              <w:t xml:space="preserve">18.96 (4.71) [11.87, 30.03]</w:t>
+            </w:r>
+          </w:p>
+        </w:tc>
+      </w:tr>
+      <w:tr>
+        <w:tc>
+          <w:p>
+            <w:pPr>
+              <w:pStyle w:val="Compact"/>
+              <w:jc w:val="left"/>
+            </w:pPr>
+            <w:r>
+              <w:t xml:space="preserve">Uniform(0, 800)</w:t>
+            </w:r>
+          </w:p>
+        </w:tc>
+        <w:tc>
+          <w:p>
+            <w:pPr>
+              <w:pStyle w:val="Compact"/>
+              <w:jc w:val="left"/>
+            </w:pPr>
+            <w:r>
+              <w:t xml:space="preserve">Gamma(0.001, 0.001)</w:t>
+            </w:r>
+          </w:p>
+        </w:tc>
+        <w:tc>
+          <w:p>
+            <w:pPr>
+              <w:pStyle w:val="Compact"/>
+              <w:jc w:val="left"/>
+            </w:pPr>
+            <w:r>
+              <w:t xml:space="preserve">252.35 (5.07) [242.17, 262.34]</w:t>
+            </w:r>
+          </w:p>
+        </w:tc>
+        <w:tc>
+          <w:p>
+            <w:pPr>
+              <w:pStyle w:val="Compact"/>
+              <w:jc w:val="left"/>
+            </w:pPr>
+            <w:r>
+              <w:t xml:space="preserve">17.93 (4.29) [11.3, 27.9]</w:t>
+            </w:r>
+          </w:p>
+        </w:tc>
+      </w:tr>
+      <w:tr>
+        <w:tc>
+          <w:p>
+            <w:pPr>
+              <w:pStyle w:val="Compact"/>
+              <w:jc w:val="left"/>
+            </w:pPr>
+            <w:r>
+              <w:t xml:space="preserve">Normal(0,</w:t>
+            </w:r>
+            <w:r>
+              <w:t xml:space="preserve"> </w:t>
+            </w:r>
+            <m:oMath>
+              <m:sSup>
+                <m:e>
+                  <m:r>
+                    <m:rPr>
+                      <m:sty m:val="p"/>
+                    </m:rPr>
+                    <m:t>100</m:t>
+                  </m:r>
+                </m:e>
+                <m:sup>
+                  <m:r>
+                    <m:rPr>
+                      <m:sty m:val="p"/>
+                    </m:rPr>
+                    <m:t>2</m:t>
+                  </m:r>
+                </m:sup>
+              </m:sSup>
+            </m:oMath>
+            <w:r>
+              <w:t xml:space="preserve">)</w:t>
+            </w:r>
+          </w:p>
+        </w:tc>
+        <w:tc>
+          <w:p>
+            <w:pPr>
+              <w:pStyle w:val="Compact"/>
+              <w:jc w:val="left"/>
+            </w:pPr>
+            <w:r>
+              <w:t xml:space="preserve">Gamma(0.001, 0.001)</w:t>
+            </w:r>
+          </w:p>
+        </w:tc>
+        <w:tc>
+          <w:p>
+            <w:pPr>
+              <w:pStyle w:val="Compact"/>
+              <w:jc w:val="left"/>
+            </w:pPr>
+            <w:r>
+              <w:t xml:space="preserve">251.68 (5.5) [241.35, 261.66]</w:t>
+            </w:r>
+          </w:p>
+        </w:tc>
+        <w:tc>
+          <w:p>
+            <w:pPr>
+              <w:pStyle w:val="Compact"/>
+              <w:jc w:val="left"/>
+            </w:pPr>
+            <w:r>
+              <w:t xml:space="preserve">17.95 (4.32) [11.27, 28.1]</w:t>
+            </w:r>
+          </w:p>
+        </w:tc>
+      </w:tr>
+      <w:tr>
+        <w:tc>
+          <w:p>
+            <w:pPr>
+              <w:pStyle w:val="Compact"/>
+              <w:jc w:val="left"/>
+            </w:pPr>
+            <w:r>
+              <w:t xml:space="preserve">Uniform(0, 800)</w:t>
+            </w:r>
+          </w:p>
+        </w:tc>
+        <w:tc>
+          <w:p>
+            <w:pPr>
+              <w:pStyle w:val="Compact"/>
+              <w:jc w:val="left"/>
+            </w:pPr>
+            <w:r>
+              <w:t xml:space="preserve">Normal(0,</w:t>
+            </w:r>
+            <w:r>
+              <w:t xml:space="preserve"> </w:t>
+            </w:r>
+            <m:oMath>
+              <m:sSup>
+                <m:e>
+                  <m:r>
+                    <m:rPr>
+                      <m:sty m:val="p"/>
+                    </m:rPr>
+                    <m:t>100</m:t>
+                  </m:r>
+                </m:e>
+                <m:sup>
+                  <m:r>
+                    <m:rPr>
+                      <m:sty m:val="p"/>
+                    </m:rPr>
+                    <m:t>2</m:t>
+                  </m:r>
+                </m:sup>
+              </m:sSup>
+            </m:oMath>
+            <w:r>
+              <w:t xml:space="preserve">) I(0,)</w:t>
+            </w:r>
+          </w:p>
+        </w:tc>
+        <w:tc>
+          <w:p>
+            <w:pPr>
+              <w:pStyle w:val="Compact"/>
+              <w:jc w:val="left"/>
+            </w:pPr>
+            <w:r>
+              <w:t xml:space="preserve">252.35 (5.27) [241.8, 262.75]</w:t>
+            </w:r>
+          </w:p>
+        </w:tc>
+        <w:tc>
+          <w:p>
+            <w:pPr>
+              <w:pStyle w:val="Compact"/>
+              <w:jc w:val="left"/>
+            </w:pPr>
+            <w:r>
+              <w:t xml:space="preserve">18.89 (4.65) [11.74, 29.94]</w:t>
+            </w:r>
+          </w:p>
+        </w:tc>
+      </w:tr>
+      <w:tr>
+        <w:tc>
+          <w:p>
+            <w:pPr>
+              <w:pStyle w:val="Compact"/>
+              <w:jc w:val="left"/>
+            </w:pPr>
+            <w:r>
+              <w:t xml:space="preserve">Normal(0,</w:t>
+            </w:r>
+            <w:r>
+              <w:t xml:space="preserve"> </w:t>
+            </w:r>
+            <m:oMath>
+              <m:sSup>
+                <m:e>
+                  <m:r>
+                    <m:rPr>
+                      <m:sty m:val="p"/>
+                    </m:rPr>
+                    <m:t>100</m:t>
+                  </m:r>
+                </m:e>
+                <m:sup>
+                  <m:r>
+                    <m:rPr>
+                      <m:sty m:val="p"/>
+                    </m:rPr>
+                    <m:t>2</m:t>
+                  </m:r>
+                </m:sup>
+              </m:sSup>
+            </m:oMath>
+            <w:r>
+              <w:t xml:space="preserve">)</w:t>
+            </w:r>
+          </w:p>
+        </w:tc>
+        <w:tc>
+          <w:p>
+            <w:pPr>
+              <w:pStyle w:val="Compact"/>
+              <w:jc w:val="left"/>
+            </w:pPr>
+            <w:r>
+              <w:t xml:space="preserve">Normal(0,</w:t>
+            </w:r>
+            <w:r>
+              <w:t xml:space="preserve"> </w:t>
+            </w:r>
+            <m:oMath>
+              <m:sSup>
+                <m:e>
+                  <m:r>
+                    <m:rPr>
+                      <m:sty m:val="p"/>
+                    </m:rPr>
+                    <m:t>100</m:t>
+                  </m:r>
+                </m:e>
+                <m:sup>
+                  <m:r>
+                    <m:rPr>
+                      <m:sty m:val="p"/>
+                    </m:rPr>
+                    <m:t>2</m:t>
+                  </m:r>
+                </m:sup>
+              </m:sSup>
+            </m:oMath>
+            <w:r>
+              <w:t xml:space="preserve">) I(0,)</w:t>
+            </w:r>
+          </w:p>
+        </w:tc>
+        <w:tc>
+          <w:p>
+            <w:pPr>
+              <w:pStyle w:val="Compact"/>
+              <w:jc w:val="left"/>
+            </w:pPr>
+            <w:r>
+              <w:t xml:space="preserve">251.63 (5.35) [240.77, 262.02]</w:t>
+            </w:r>
+          </w:p>
+        </w:tc>
+        <w:tc>
+          <w:p>
+            <w:pPr>
+              <w:pStyle w:val="Compact"/>
+              <w:jc w:val="left"/>
+            </w:pPr>
+            <w:r>
+              <w:t xml:space="preserve">18.99 (4.7) [11.88, 30.3]</w:t>
+            </w:r>
+          </w:p>
+        </w:tc>
+      </w:tr>
+    </w:tbl>
+    <w:p>
+      <w:r>
+        <w:rPr>
+          <w:i/>
+        </w:rPr>
+        <w:t xml:space="preserve">Note</w:t>
+      </w:r>
+      <w:r>
+        <w:t xml:space="preserve">: For Gamma distributions, the prior is on the precision (i.e.</w:t>
+      </w:r>
+      <w:r>
+        <w:t xml:space="preserve"> </w:t>
+      </w:r>
+      <m:oMath>
+        <m:r>
+          <m:rPr>
+            <m:sty m:val="p"/>
+          </m:rPr>
+          <m:t>1</m:t>
+        </m:r>
+        <m:r>
+          <m:rPr>
+            <m:sty m:val="p"/>
+          </m:rPr>
+          <m:t>/</m:t>
+        </m:r>
+        <m:sSup>
+          <m:e>
+            <m:r>
+              <m:rPr>
+                <m:sty m:val="p"/>
+              </m:rPr>
+              <m:t>τ</m:t>
+            </m:r>
+          </m:e>
+          <m:sup>
+            <m:r>
+              <m:rPr>
+                <m:sty m:val="p"/>
+              </m:rPr>
+              <m:t>2</m:t>
+            </m:r>
+          </m:sup>
+        </m:sSup>
+      </m:oMath>
+      <w:r>
+        <w:t xml:space="preserve">). The priors in bold are the ones on which the results in the paper are based.</w:t>
+      </w:r>
+    </w:p>
+    <w:p>
+      <w:pPr>
+        <w:pStyle w:val="Heading2"/>
+      </w:pPr>
+      <w:bookmarkStart w:id="30" w:name="baseline-fixation-durations-for-chinese-studies-sfd"/>
+      <w:bookmarkEnd w:id="30"/>
+      <w:r>
+        <w:t xml:space="preserve">Baseline fixation durations for Chinese studies [SFD]</w:t>
+      </w:r>
+    </w:p>
+    <w:tbl>
+      <w:tblPr>
+        <w:tblStyle w:val="TableNormal"/>
+        <w:tblW w:type="pct" w:w="0.0"/>
+      </w:tblPr>
+      <w:tblGrid/>
+      <w:tr>
+        <w:tc>
+          <w:tcPr>
+            <w:tcBorders>
+              <w:bottom w:val="single"/>
+            </w:tcBorders>
+            <w:vAlign w:val="bottom"/>
+          </w:tcPr>
+          <w:p>
+            <w:pPr>
+              <w:pStyle w:val="Compact"/>
+              <w:jc w:val="left"/>
+            </w:pPr>
+            <w:r>
+              <w:t xml:space="preserve">Prior on</w:t>
+            </w:r>
+            <w:r>
+              <w:t xml:space="preserve"> </w:t>
+            </w:r>
+            <m:oMath>
+              <m:r>
+                <m:rPr>
+                  <m:sty m:val="p"/>
+                </m:rPr>
+                <m:t>μ</m:t>
+              </m:r>
+            </m:oMath>
+          </w:p>
+        </w:tc>
+        <w:tc>
+          <w:tcPr>
+            <w:tcBorders>
+              <w:bottom w:val="single"/>
+            </w:tcBorders>
+            <w:vAlign w:val="bottom"/>
+          </w:tcPr>
+          <w:p>
+            <w:pPr>
+              <w:pStyle w:val="Compact"/>
+              <w:jc w:val="left"/>
+            </w:pPr>
+            <w:r>
+              <w:t xml:space="preserve">Prior on</w:t>
+            </w:r>
+            <w:r>
+              <w:t xml:space="preserve"> </w:t>
+            </w:r>
+            <m:oMath>
+              <m:r>
+                <m:rPr>
+                  <m:sty m:val="p"/>
+                </m:rPr>
+                <m:t>τ</m:t>
+              </m:r>
+            </m:oMath>
+          </w:p>
+        </w:tc>
+        <w:tc>
+          <w:tcPr>
+            <w:tcBorders>
+              <w:bottom w:val="single"/>
+            </w:tcBorders>
+            <w:vAlign w:val="bottom"/>
+          </w:tcPr>
+          <w:p>
+            <w:pPr>
+              <w:pStyle w:val="Compact"/>
+              <w:jc w:val="left"/>
+            </w:pPr>
+            <w:r>
+              <w:t xml:space="preserve">Posterior</w:t>
+            </w:r>
+            <w:r>
+              <w:t xml:space="preserve"> </w:t>
+            </w:r>
+            <m:oMath>
+              <m:r>
+                <m:rPr>
+                  <m:sty m:val="p"/>
+                </m:rPr>
+                <m:t>μ</m:t>
+              </m:r>
+            </m:oMath>
+            <w:r>
+              <w:t xml:space="preserve"> </w:t>
+            </w:r>
+            <w:r>
+              <w:t xml:space="preserve">(SD) [95% CrI]</w:t>
+            </w:r>
+          </w:p>
+        </w:tc>
+        <w:tc>
+          <w:tcPr>
+            <w:tcBorders>
+              <w:bottom w:val="single"/>
+            </w:tcBorders>
+            <w:vAlign w:val="bottom"/>
+          </w:tcPr>
+          <w:p>
+            <w:pPr>
+              <w:pStyle w:val="Compact"/>
+              <w:jc w:val="left"/>
+            </w:pPr>
+            <w:r>
+              <w:t xml:space="preserve">Posterior</w:t>
+            </w:r>
+            <w:r>
+              <w:t xml:space="preserve"> </w:t>
+            </w:r>
+            <m:oMath>
+              <m:r>
+                <m:rPr>
+                  <m:sty m:val="p"/>
+                </m:rPr>
+                <m:t>τ</m:t>
+              </m:r>
+            </m:oMath>
+            <w:r>
+              <w:t xml:space="preserve"> </w:t>
+            </w:r>
+            <w:r>
+              <w:t xml:space="preserve">(SD) [95% CrI]</w:t>
+            </w:r>
+          </w:p>
+        </w:tc>
+      </w:tr>
+      <w:tr>
+        <w:tc>
+          <w:p>
+            <w:pPr>
+              <w:pStyle w:val="Compact"/>
+              <w:jc w:val="left"/>
+            </w:pPr>
+            <w:r>
+              <w:rPr>
+                <w:b/>
+              </w:rPr>
+              <w:t xml:space="preserve">Uniform(0, 800)</w:t>
+            </w:r>
+          </w:p>
+        </w:tc>
+        <w:tc>
+          <w:p>
+            <w:pPr>
+              <w:pStyle w:val="Compact"/>
+              <w:jc w:val="left"/>
+            </w:pPr>
+            <w:r>
+              <w:rPr>
+                <w:b/>
+              </w:rPr>
+              <w:t xml:space="preserve">Uniform(0, 800)</w:t>
+            </w:r>
+          </w:p>
+        </w:tc>
+        <w:tc>
+          <w:p>
+            <w:pPr>
+              <w:pStyle w:val="Compact"/>
+              <w:jc w:val="left"/>
+            </w:pPr>
+            <w:r>
+              <w:t xml:space="preserve">256.79 (4.1) [248.85, 265.14]</w:t>
+            </w:r>
+          </w:p>
+        </w:tc>
+        <w:tc>
+          <w:p>
+            <w:pPr>
+              <w:pStyle w:val="Compact"/>
+              <w:jc w:val="left"/>
+            </w:pPr>
+            <w:r>
+              <w:t xml:space="preserve">8.19 (4.92) [0.78, 19.92]</w:t>
+            </w:r>
+          </w:p>
+        </w:tc>
+      </w:tr>
+      <w:tr>
+        <w:tc>
+          <w:p>
+            <w:pPr>
+              <w:pStyle w:val="Compact"/>
+              <w:jc w:val="left"/>
+            </w:pPr>
+            <w:r>
+              <w:t xml:space="preserve">Normal(0,</w:t>
+            </w:r>
+            <w:r>
+              <w:t xml:space="preserve"> </w:t>
+            </w:r>
+            <m:oMath>
+              <m:sSup>
+                <m:e>
+                  <m:r>
+                    <m:rPr>
+                      <m:sty m:val="p"/>
+                    </m:rPr>
+                    <m:t>100</m:t>
+                  </m:r>
+                </m:e>
+                <m:sup>
+                  <m:r>
+                    <m:rPr>
+                      <m:sty m:val="p"/>
+                    </m:rPr>
+                    <m:t>2</m:t>
+                  </m:r>
+                </m:sup>
+              </m:sSup>
+            </m:oMath>
+            <w:r>
+              <w:t xml:space="preserve">)</w:t>
+            </w:r>
+          </w:p>
+        </w:tc>
+        <w:tc>
+          <w:p>
+            <w:pPr>
+              <w:pStyle w:val="Compact"/>
+              <w:jc w:val="left"/>
+            </w:pPr>
+            <w:r>
+              <w:t xml:space="preserve">Uniform(0, 800)</w:t>
+            </w:r>
+          </w:p>
+        </w:tc>
+        <w:tc>
+          <w:p>
+            <w:pPr>
+              <w:pStyle w:val="Compact"/>
+              <w:jc w:val="left"/>
+            </w:pPr>
+            <w:r>
+              <w:t xml:space="preserve">256.39 (4.08) [248.16, 264.56]</w:t>
+            </w:r>
+          </w:p>
+        </w:tc>
+        <w:tc>
+          <w:p>
+            <w:pPr>
+              <w:pStyle w:val="Compact"/>
+              <w:jc w:val="left"/>
+            </w:pPr>
+            <w:r>
+              <w:t xml:space="preserve">8.22 (4.9) [0.83, 20.03]</w:t>
+            </w:r>
+          </w:p>
+        </w:tc>
+      </w:tr>
+      <w:tr>
+        <w:tc>
+          <w:p>
+            <w:pPr>
+              <w:pStyle w:val="Compact"/>
+              <w:jc w:val="left"/>
+            </w:pPr>
+            <w:r>
+              <w:t xml:space="preserve">Uniform(0, 800)</w:t>
+            </w:r>
+          </w:p>
+        </w:tc>
+        <w:tc>
+          <w:p>
+            <w:pPr>
+              <w:pStyle w:val="Compact"/>
+              <w:jc w:val="left"/>
+            </w:pPr>
+            <w:r>
+              <w:t xml:space="preserve">Gamma(0.001, 0.001)</w:t>
+            </w:r>
+          </w:p>
+        </w:tc>
+        <w:tc>
+          <w:p>
+            <w:pPr>
+              <w:pStyle w:val="Compact"/>
+              <w:jc w:val="left"/>
+            </w:pPr>
+            <w:r>
+              <w:t xml:space="preserve">256.51 (2.96) [250.74, 262.57]</w:t>
+            </w:r>
+          </w:p>
+        </w:tc>
+        <w:tc>
+          <w:p>
+            <w:pPr>
+              <w:pStyle w:val="Compact"/>
+              <w:jc w:val="left"/>
+            </w:pPr>
+            <w:r>
+              <w:t xml:space="preserve">3.79 (4.07) [0.04, 13.58]</w:t>
+            </w:r>
+          </w:p>
+        </w:tc>
+      </w:tr>
+      <w:tr>
+        <w:tc>
+          <w:p>
+            <w:pPr>
+              <w:pStyle w:val="Compact"/>
+              <w:jc w:val="left"/>
+            </w:pPr>
+            <w:r>
+              <w:t xml:space="preserve">Normal(0,</w:t>
+            </w:r>
+            <w:r>
+              <w:t xml:space="preserve"> </w:t>
+            </w:r>
+            <m:oMath>
+              <m:sSup>
+                <m:e>
+                  <m:r>
+                    <m:rPr>
+                      <m:sty m:val="p"/>
+                    </m:rPr>
+                    <m:t>100</m:t>
+                  </m:r>
+                </m:e>
+                <m:sup>
+                  <m:r>
+                    <m:rPr>
+                      <m:sty m:val="p"/>
+                    </m:rPr>
+                    <m:t>2</m:t>
+                  </m:r>
+                </m:sup>
+              </m:sSup>
+            </m:oMath>
+            <w:r>
+              <w:t xml:space="preserve">)</w:t>
+            </w:r>
+          </w:p>
+        </w:tc>
+        <w:tc>
+          <w:p>
+            <w:pPr>
+              <w:pStyle w:val="Compact"/>
+              <w:jc w:val="left"/>
+            </w:pPr>
+            <w:r>
+              <w:t xml:space="preserve">Gamma(0.001, 0.001)</w:t>
+            </w:r>
+          </w:p>
+        </w:tc>
+        <w:tc>
+          <w:p>
+            <w:pPr>
+              <w:pStyle w:val="Compact"/>
+              <w:jc w:val="left"/>
+            </w:pPr>
+            <w:r>
+              <w:t xml:space="preserve">256.31 (3.66) [250.4, 262.43]</w:t>
+            </w:r>
+          </w:p>
+        </w:tc>
+        <w:tc>
+          <w:p>
+            <w:pPr>
+              <w:pStyle w:val="Compact"/>
+              <w:jc w:val="left"/>
+            </w:pPr>
+            <w:r>
+              <w:t xml:space="preserve">3.92 (4.11) [0.04, 13.96]</w:t>
+            </w:r>
+          </w:p>
+        </w:tc>
+      </w:tr>
+      <w:tr>
+        <w:tc>
+          <w:p>
+            <w:pPr>
+              <w:pStyle w:val="Compact"/>
+              <w:jc w:val="left"/>
+            </w:pPr>
+            <w:r>
+              <w:t xml:space="preserve">Uniform(0, 800)</w:t>
+            </w:r>
+          </w:p>
+        </w:tc>
+        <w:tc>
+          <w:p>
+            <w:pPr>
+              <w:pStyle w:val="Compact"/>
+              <w:jc w:val="left"/>
+            </w:pPr>
+            <w:r>
+              <w:t xml:space="preserve">Normal(0,</w:t>
+            </w:r>
+            <w:r>
+              <w:t xml:space="preserve"> </w:t>
+            </w:r>
+            <m:oMath>
+              <m:sSup>
+                <m:e>
+                  <m:r>
+                    <m:rPr>
+                      <m:sty m:val="p"/>
+                    </m:rPr>
+                    <m:t>100</m:t>
+                  </m:r>
+                </m:e>
+                <m:sup>
+                  <m:r>
+                    <m:rPr>
+                      <m:sty m:val="p"/>
+                    </m:rPr>
+                    <m:t>2</m:t>
+                  </m:r>
+                </m:sup>
+              </m:sSup>
+            </m:oMath>
+            <w:r>
+              <w:t xml:space="preserve">) I(0,)</w:t>
+            </w:r>
+          </w:p>
+        </w:tc>
+        <w:tc>
+          <w:p>
+            <w:pPr>
+              <w:pStyle w:val="Compact"/>
+              <w:jc w:val="left"/>
+            </w:pPr>
+            <w:r>
+              <w:t xml:space="preserve">256.83 (4.07) [248.86, 265.14]</w:t>
+            </w:r>
+          </w:p>
+        </w:tc>
+        <w:tc>
+          <w:p>
+            <w:pPr>
+              <w:pStyle w:val="Compact"/>
+              <w:jc w:val="left"/>
+            </w:pPr>
+            <w:r>
+              <w:t xml:space="preserve">8.21 (4.91) [0.82, 19.86]</w:t>
+            </w:r>
+          </w:p>
+        </w:tc>
+      </w:tr>
+      <w:tr>
+        <w:tc>
+          <w:p>
+            <w:pPr>
+              <w:pStyle w:val="Compact"/>
+              <w:jc w:val="left"/>
+            </w:pPr>
+            <w:r>
+              <w:t xml:space="preserve">Normal(0,</w:t>
+            </w:r>
+            <w:r>
+              <w:t xml:space="preserve"> </w:t>
+            </w:r>
+            <m:oMath>
+              <m:sSup>
+                <m:e>
+                  <m:r>
+                    <m:rPr>
+                      <m:sty m:val="p"/>
+                    </m:rPr>
+                    <m:t>100</m:t>
+                  </m:r>
+                </m:e>
+                <m:sup>
+                  <m:r>
+                    <m:rPr>
+                      <m:sty m:val="p"/>
+                    </m:rPr>
+                    <m:t>2</m:t>
+                  </m:r>
+                </m:sup>
+              </m:sSup>
+            </m:oMath>
+            <w:r>
+              <w:t xml:space="preserve">)</w:t>
+            </w:r>
+          </w:p>
+        </w:tc>
+        <w:tc>
+          <w:p>
+            <w:pPr>
+              <w:pStyle w:val="Compact"/>
+              <w:jc w:val="left"/>
+            </w:pPr>
+            <w:r>
+              <w:t xml:space="preserve">Normal(0,</w:t>
+            </w:r>
+            <w:r>
+              <w:t xml:space="preserve"> </w:t>
+            </w:r>
+            <m:oMath>
+              <m:sSup>
+                <m:e>
+                  <m:r>
+                    <m:rPr>
+                      <m:sty m:val="p"/>
+                    </m:rPr>
+                    <m:t>100</m:t>
+                  </m:r>
+                </m:e>
+                <m:sup>
+                  <m:r>
+                    <m:rPr>
+                      <m:sty m:val="p"/>
+                    </m:rPr>
+                    <m:t>2</m:t>
+                  </m:r>
+                </m:sup>
+              </m:sSup>
+            </m:oMath>
+            <w:r>
+              <w:t xml:space="preserve">) I(0,)</w:t>
+            </w:r>
+          </w:p>
+        </w:tc>
+        <w:tc>
+          <w:p>
+            <w:pPr>
+              <w:pStyle w:val="Compact"/>
+              <w:jc w:val="left"/>
+            </w:pPr>
+            <w:r>
+              <w:t xml:space="preserve">256.37 (4.1) [248.1, 264.44]</w:t>
+            </w:r>
+          </w:p>
+        </w:tc>
+        <w:tc>
+          <w:p>
+            <w:pPr>
+              <w:pStyle w:val="Compact"/>
+              <w:jc w:val="left"/>
+            </w:pPr>
+            <w:r>
+              <w:t xml:space="preserve">8.2 (5) [0.76, 19.84]</w:t>
+            </w:r>
+          </w:p>
+        </w:tc>
+      </w:tr>
+    </w:tbl>
+    <w:p>
+      <w:r>
+        <w:rPr>
+          <w:i/>
+        </w:rPr>
+        <w:t xml:space="preserve">Note</w:t>
+      </w:r>
+      <w:r>
+        <w:t xml:space="preserve">: For Gamma distributions, the prior is on the precision (i.e.</w:t>
+      </w:r>
+      <w:r>
+        <w:t xml:space="preserve"> </w:t>
+      </w:r>
+      <m:oMath>
+        <m:r>
+          <m:rPr>
+            <m:sty m:val="p"/>
+          </m:rPr>
+          <m:t>1</m:t>
+        </m:r>
+        <m:r>
+          <m:rPr>
+            <m:sty m:val="p"/>
+          </m:rPr>
+          <m:t>/</m:t>
+        </m:r>
+        <m:sSup>
+          <m:e>
+            <m:r>
+              <m:rPr>
+                <m:sty m:val="p"/>
+              </m:rPr>
+              <m:t>τ</m:t>
+            </m:r>
+          </m:e>
+          <m:sup>
+            <m:r>
+              <m:rPr>
+                <m:sty m:val="p"/>
+              </m:rPr>
+              <m:t>2</m:t>
+            </m:r>
+          </m:sup>
+        </m:sSup>
+      </m:oMath>
+      <w:r>
+        <w:t xml:space="preserve">). The priors in bold are the ones on which the results in the paper are based.</w:t>
+      </w:r>
+    </w:p>
+    <w:p>
+      <w:pPr>
+        <w:pStyle w:val="Heading2"/>
+      </w:pPr>
+      <w:bookmarkStart w:id="31" w:name="baseline-fixation-durations-for-chinese-studies-gd"/>
+      <w:bookmarkEnd w:id="31"/>
+      <w:r>
+        <w:t xml:space="preserve">Baseline fixation durations for Chinese studies [GD]</w:t>
+      </w:r>
+    </w:p>
+    <w:tbl>
+      <w:tblPr>
+        <w:tblStyle w:val="TableNormal"/>
+        <w:tblW w:type="pct" w:w="0.0"/>
+      </w:tblPr>
+      <w:tblGrid/>
+      <w:tr>
+        <w:tc>
+          <w:tcPr>
+            <w:tcBorders>
+              <w:bottom w:val="single"/>
+            </w:tcBorders>
+            <w:vAlign w:val="bottom"/>
+          </w:tcPr>
+          <w:p>
+            <w:pPr>
+              <w:pStyle w:val="Compact"/>
+              <w:jc w:val="left"/>
+            </w:pPr>
+            <w:r>
+              <w:t xml:space="preserve">Prior on</w:t>
+            </w:r>
+            <w:r>
+              <w:t xml:space="preserve"> </w:t>
+            </w:r>
+            <m:oMath>
+              <m:r>
+                <m:rPr>
+                  <m:sty m:val="p"/>
+                </m:rPr>
+                <m:t>μ</m:t>
+              </m:r>
+            </m:oMath>
+          </w:p>
+        </w:tc>
+        <w:tc>
+          <w:tcPr>
+            <w:tcBorders>
+              <w:bottom w:val="single"/>
+            </w:tcBorders>
+            <w:vAlign w:val="bottom"/>
+          </w:tcPr>
+          <w:p>
+            <w:pPr>
+              <w:pStyle w:val="Compact"/>
+              <w:jc w:val="left"/>
+            </w:pPr>
+            <w:r>
+              <w:t xml:space="preserve">Prior on</w:t>
+            </w:r>
+            <w:r>
+              <w:t xml:space="preserve"> </w:t>
+            </w:r>
+            <m:oMath>
+              <m:r>
+                <m:rPr>
+                  <m:sty m:val="p"/>
+                </m:rPr>
+                <m:t>τ</m:t>
+              </m:r>
+            </m:oMath>
+          </w:p>
+        </w:tc>
+        <w:tc>
+          <w:tcPr>
+            <w:tcBorders>
+              <w:bottom w:val="single"/>
+            </w:tcBorders>
+            <w:vAlign w:val="bottom"/>
+          </w:tcPr>
+          <w:p>
+            <w:pPr>
+              <w:pStyle w:val="Compact"/>
+              <w:jc w:val="left"/>
+            </w:pPr>
+            <w:r>
+              <w:t xml:space="preserve">Posterior</w:t>
+            </w:r>
+            <w:r>
+              <w:t xml:space="preserve"> </w:t>
+            </w:r>
+            <m:oMath>
+              <m:r>
+                <m:rPr>
+                  <m:sty m:val="p"/>
+                </m:rPr>
+                <m:t>μ</m:t>
+              </m:r>
+            </m:oMath>
+            <w:r>
+              <w:t xml:space="preserve"> </w:t>
+            </w:r>
+            <w:r>
+              <w:t xml:space="preserve">(SD) [95% CrI]</w:t>
+            </w:r>
+          </w:p>
+        </w:tc>
+        <w:tc>
+          <w:tcPr>
+            <w:tcBorders>
+              <w:bottom w:val="single"/>
+            </w:tcBorders>
+            <w:vAlign w:val="bottom"/>
+          </w:tcPr>
+          <w:p>
+            <w:pPr>
+              <w:pStyle w:val="Compact"/>
+              <w:jc w:val="left"/>
+            </w:pPr>
+            <w:r>
+              <w:t xml:space="preserve">Posterior</w:t>
+            </w:r>
+            <w:r>
+              <w:t xml:space="preserve"> </w:t>
+            </w:r>
+            <m:oMath>
+              <m:r>
+                <m:rPr>
+                  <m:sty m:val="p"/>
+                </m:rPr>
+                <m:t>τ</m:t>
+              </m:r>
+            </m:oMath>
+            <w:r>
+              <w:t xml:space="preserve"> </w:t>
+            </w:r>
+            <w:r>
+              <w:t xml:space="preserve">(SD) [95% CrI]</w:t>
+            </w:r>
+          </w:p>
+        </w:tc>
+      </w:tr>
+      <w:tr>
+        <w:tc>
+          <w:p>
+            <w:pPr>
+              <w:pStyle w:val="Compact"/>
+              <w:jc w:val="left"/>
+            </w:pPr>
+            <w:r>
+              <w:rPr>
+                <w:b/>
+              </w:rPr>
+              <w:t xml:space="preserve">Uniform(0, 1000)</w:t>
+            </w:r>
+          </w:p>
+        </w:tc>
+        <w:tc>
+          <w:p>
+            <w:pPr>
+              <w:pStyle w:val="Compact"/>
+              <w:jc w:val="left"/>
+            </w:pPr>
+            <w:r>
+              <w:rPr>
+                <w:b/>
+              </w:rPr>
+              <w:t xml:space="preserve">Uniform(0, 1000)</w:t>
+            </w:r>
+          </w:p>
+        </w:tc>
+        <w:tc>
+          <w:p>
+            <w:pPr>
+              <w:pStyle w:val="Compact"/>
+              <w:jc w:val="left"/>
+            </w:pPr>
+            <w:r>
+              <w:t xml:space="preserve">300.27 (14.02) [272.27, 328.2]</w:t>
+            </w:r>
+          </w:p>
+        </w:tc>
+        <w:tc>
+          <w:p>
+            <w:pPr>
+              <w:pStyle w:val="Compact"/>
+              <w:jc w:val="left"/>
+            </w:pPr>
+            <w:r>
+              <w:t xml:space="preserve">57.76 (11.32) [40.24, 84.37]</w:t>
+            </w:r>
+          </w:p>
+        </w:tc>
+      </w:tr>
+      <w:tr>
+        <w:tc>
+          <w:p>
+            <w:pPr>
+              <w:pStyle w:val="Compact"/>
+              <w:jc w:val="left"/>
+            </w:pPr>
+            <w:r>
+              <w:t xml:space="preserve">Normal(0,</w:t>
+            </w:r>
+            <w:r>
+              <w:t xml:space="preserve"> </w:t>
+            </w:r>
+            <m:oMath>
+              <m:sSup>
+                <m:e>
+                  <m:r>
+                    <m:rPr>
+                      <m:sty m:val="p"/>
+                    </m:rPr>
+                    <m:t>100</m:t>
+                  </m:r>
+                </m:e>
+                <m:sup>
+                  <m:r>
+                    <m:rPr>
+                      <m:sty m:val="p"/>
+                    </m:rPr>
+                    <m:t>2</m:t>
+                  </m:r>
+                </m:sup>
+              </m:sSup>
+            </m:oMath>
+            <w:r>
+              <w:t xml:space="preserve">)</w:t>
+            </w:r>
+          </w:p>
+        </w:tc>
+        <w:tc>
+          <w:p>
+            <w:pPr>
+              <w:pStyle w:val="Compact"/>
+              <w:jc w:val="left"/>
+            </w:pPr>
+            <w:r>
+              <w:t xml:space="preserve">Uniform(0, 1000)</w:t>
+            </w:r>
+          </w:p>
+        </w:tc>
+        <w:tc>
+          <w:p>
+            <w:pPr>
+              <w:pStyle w:val="Compact"/>
+              <w:jc w:val="left"/>
+            </w:pPr>
+            <w:r>
+              <w:t xml:space="preserve">294.41 (14.05) [265.1, 321.07]</w:t>
+            </w:r>
+          </w:p>
+        </w:tc>
+        <w:tc>
+          <w:p>
+            <w:pPr>
+              <w:pStyle w:val="Compact"/>
+              <w:jc w:val="left"/>
+            </w:pPr>
+            <w:r>
+              <w:t xml:space="preserve">58.02 (11.55) [40.3, 84.95]</w:t>
+            </w:r>
+          </w:p>
+        </w:tc>
+      </w:tr>
+      <w:tr>
+        <w:tc>
+          <w:p>
+            <w:pPr>
+              <w:pStyle w:val="Compact"/>
+              <w:jc w:val="left"/>
+            </w:pPr>
+            <w:r>
+              <w:t xml:space="preserve">Uniform(0, 1000)</w:t>
+            </w:r>
+          </w:p>
+        </w:tc>
+        <w:tc>
+          <w:p>
+            <w:pPr>
+              <w:pStyle w:val="Compact"/>
+              <w:jc w:val="left"/>
+            </w:pPr>
+            <w:r>
+              <w:t xml:space="preserve">Gamma(0.001, 0.001)</w:t>
+            </w:r>
+          </w:p>
+        </w:tc>
+        <w:tc>
+          <w:p>
+            <w:pPr>
+              <w:pStyle w:val="Compact"/>
+              <w:jc w:val="left"/>
+            </w:pPr>
+            <w:r>
+              <w:t xml:space="preserve">300.26 (13.45) [273.75, 327.11]</w:t>
+            </w:r>
+          </w:p>
+        </w:tc>
+        <w:tc>
+          <w:p>
+            <w:pPr>
+              <w:pStyle w:val="Compact"/>
+              <w:jc w:val="left"/>
+            </w:pPr>
+            <w:r>
+              <w:t xml:space="preserve">55.65 (10.67) [39.24, 80.68]</w:t>
+            </w:r>
+          </w:p>
+        </w:tc>
+      </w:tr>
+      <w:tr>
+        <w:tc>
+          <w:p>
+            <w:pPr>
+              <w:pStyle w:val="Compact"/>
+              <w:jc w:val="left"/>
+            </w:pPr>
+            <w:r>
+              <w:t xml:space="preserve">Normal(0,</w:t>
+            </w:r>
+            <w:r>
+              <w:t xml:space="preserve"> </w:t>
+            </w:r>
+            <m:oMath>
+              <m:sSup>
+                <m:e>
+                  <m:r>
+                    <m:rPr>
+                      <m:sty m:val="p"/>
+                    </m:rPr>
+                    <m:t>100</m:t>
+                  </m:r>
+                </m:e>
+                <m:sup>
+                  <m:r>
+                    <m:rPr>
+                      <m:sty m:val="p"/>
+                    </m:rPr>
+                    <m:t>2</m:t>
+                  </m:r>
+                </m:sup>
+              </m:sSup>
+            </m:oMath>
+            <w:r>
+              <w:t xml:space="preserve">)</w:t>
+            </w:r>
+          </w:p>
+        </w:tc>
+        <w:tc>
+          <w:p>
+            <w:pPr>
+              <w:pStyle w:val="Compact"/>
+              <w:jc w:val="left"/>
+            </w:pPr>
+            <w:r>
+              <w:t xml:space="preserve">Gamma(0.001, 0.001)</w:t>
+            </w:r>
+          </w:p>
+        </w:tc>
+        <w:tc>
+          <w:p>
+            <w:pPr>
+              <w:pStyle w:val="Compact"/>
+              <w:jc w:val="left"/>
+            </w:pPr>
+            <w:r>
+              <w:t xml:space="preserve">294.91 (13.87) [266.92, 321.08]</w:t>
+            </w:r>
+          </w:p>
+        </w:tc>
+        <w:tc>
+          <w:p>
+            <w:pPr>
+              <w:pStyle w:val="Compact"/>
+              <w:jc w:val="left"/>
+            </w:pPr>
+            <w:r>
+              <w:t xml:space="preserve">55.96 (10.83) [39.44, 81.43]</w:t>
+            </w:r>
+          </w:p>
+        </w:tc>
+      </w:tr>
+      <w:tr>
+        <w:tc>
+          <w:p>
+            <w:pPr>
+              <w:pStyle w:val="Compact"/>
+              <w:jc w:val="left"/>
+            </w:pPr>
+            <w:r>
+              <w:t xml:space="preserve">Uniform(0, 1000)</w:t>
+            </w:r>
+          </w:p>
+        </w:tc>
+        <w:tc>
+          <w:p>
+            <w:pPr>
+              <w:pStyle w:val="Compact"/>
+              <w:jc w:val="left"/>
+            </w:pPr>
+            <w:r>
+              <w:t xml:space="preserve">Normal(0,</w:t>
+            </w:r>
+            <w:r>
+              <w:t xml:space="preserve"> </w:t>
+            </w:r>
+            <m:oMath>
+              <m:sSup>
+                <m:e>
+                  <m:r>
+                    <m:rPr>
+                      <m:sty m:val="p"/>
+                    </m:rPr>
+                    <m:t>100</m:t>
+                  </m:r>
+                </m:e>
+                <m:sup>
+                  <m:r>
+                    <m:rPr>
+                      <m:sty m:val="p"/>
+                    </m:rPr>
+                    <m:t>2</m:t>
+                  </m:r>
+                </m:sup>
+              </m:sSup>
+            </m:oMath>
+            <w:r>
+              <w:t xml:space="preserve">) I(0,)</w:t>
+            </w:r>
+          </w:p>
+        </w:tc>
+        <w:tc>
+          <w:p>
+            <w:pPr>
+              <w:pStyle w:val="Compact"/>
+              <w:jc w:val="left"/>
+            </w:pPr>
+            <w:r>
+              <w:t xml:space="preserve">300.22 (13.8) [272.97, 327.64]</w:t>
+            </w:r>
+          </w:p>
+        </w:tc>
+        <w:tc>
+          <w:p>
+            <w:pPr>
+              <w:pStyle w:val="Compact"/>
+              <w:jc w:val="left"/>
+            </w:pPr>
+            <w:r>
+              <w:t xml:space="preserve">56.91 (10.89) [39.96, 82.25]</w:t>
+            </w:r>
+          </w:p>
+        </w:tc>
+      </w:tr>
+      <w:tr>
+        <w:tc>
+          <w:p>
+            <w:pPr>
+              <w:pStyle w:val="Compact"/>
+              <w:jc w:val="left"/>
+            </w:pPr>
+            <w:r>
+              <w:t xml:space="preserve">Normal(0,</w:t>
+            </w:r>
+            <w:r>
+              <w:t xml:space="preserve"> </w:t>
+            </w:r>
+            <m:oMath>
+              <m:sSup>
+                <m:e>
+                  <m:r>
+                    <m:rPr>
+                      <m:sty m:val="p"/>
+                    </m:rPr>
+                    <m:t>100</m:t>
+                  </m:r>
+                </m:e>
+                <m:sup>
+                  <m:r>
+                    <m:rPr>
+                      <m:sty m:val="p"/>
+                    </m:rPr>
+                    <m:t>2</m:t>
+                  </m:r>
+                </m:sup>
+              </m:sSup>
+            </m:oMath>
+            <w:r>
+              <w:t xml:space="preserve">)</w:t>
+            </w:r>
+          </w:p>
+        </w:tc>
+        <w:tc>
+          <w:p>
+            <w:pPr>
+              <w:pStyle w:val="Compact"/>
+              <w:jc w:val="left"/>
+            </w:pPr>
+            <w:r>
+              <w:t xml:space="preserve">Normal(0,</w:t>
+            </w:r>
+            <w:r>
+              <w:t xml:space="preserve"> </w:t>
+            </w:r>
+            <m:oMath>
+              <m:sSup>
+                <m:e>
+                  <m:r>
+                    <m:rPr>
+                      <m:sty m:val="p"/>
+                    </m:rPr>
+                    <m:t>100</m:t>
+                  </m:r>
+                </m:e>
+                <m:sup>
+                  <m:r>
+                    <m:rPr>
+                      <m:sty m:val="p"/>
+                    </m:rPr>
+                    <m:t>2</m:t>
+                  </m:r>
+                </m:sup>
+              </m:sSup>
+            </m:oMath>
+            <w:r>
+              <w:t xml:space="preserve">) I(0,)</w:t>
+            </w:r>
+          </w:p>
+        </w:tc>
+        <w:tc>
+          <w:p>
+            <w:pPr>
+              <w:pStyle w:val="Compact"/>
+              <w:jc w:val="left"/>
+            </w:pPr>
+            <w:r>
+              <w:t xml:space="preserve">294.68 (13.99) [265.93, 321.27]</w:t>
+            </w:r>
+          </w:p>
+        </w:tc>
+        <w:tc>
+          <w:p>
+            <w:pPr>
+              <w:pStyle w:val="Compact"/>
+              <w:jc w:val="left"/>
+            </w:pPr>
+            <w:r>
+              <w:t xml:space="preserve">57.15 (11.05) [40.15, 82.96]</w:t>
             </w:r>
           </w:p>
         </w:tc>
@@ -2583,7 +6811,7 @@
     </w:lvl>
   </w:abstractNum>
   <w:abstractNum w:abstractNumId="990">
-    <w:nsid w:val="d3bb0e11"/>
+    <w:nsid w:val="4a30c583"/>
     <w:multiLevelType w:val="multilevel"/>
     <w:lvl w:ilvl="0">
       <w:numFmt w:val="bullet"/>

</xml_diff>